<commit_message>
MLD de l'énoncé 2
</commit_message>
<xml_diff>
--- a/énoncé 2/énoncé 2.docx
+++ b/énoncé 2/énoncé 2.docx
@@ -1130,7 +1130,6 @@
           <w:shd w:val="clear" w:color="auto" w:fill="FFFFFF"/>
         </w:rPr>
       </w:pPr>
-      <w:bookmarkStart w:id="0" w:name="_GoBack"/>
       <w:r>
         <w:rPr>
           <w:rFonts w:ascii="Segoe UI" w:hAnsi="Segoe UI" w:cs="Segoe UI"/>
@@ -1143,12 +1142,10 @@
         <w:t xml:space="preserve">MCD avec règle de gestion </w:t>
       </w:r>
     </w:p>
-    <w:bookmarkEnd w:id="0"/>
     <w:p>
       <w:pPr>
         <w:spacing w:after="0" w:line="240" w:lineRule="auto"/>
         <w:rPr>
-          <w:rtl/>
           <w:lang w:val="fr-MA" w:bidi="ar-MA"/>
         </w:rPr>
       </w:pPr>
@@ -1605,7 +1602,7 @@
           </mc:Choice>
           <mc:Fallback>
             <w:pict>
-              <v:rect w14:anchorId="11FD6120" id="Rectangle 11" o:spid="_x0000_s1026" style="position:absolute;margin-left:17.45pt;margin-top:183.9pt;width:38.05pt;height:16.95pt;z-index:251670528;visibility:visible;mso-wrap-style:square;mso-wrap-distance-left:9pt;mso-wrap-distance-top:0;mso-wrap-distance-right:9pt;mso-wrap-distance-bottom:0;mso-position-horizontal:absolute;mso-position-horizontal-relative:text;mso-position-vertical:absolute;mso-position-vertical-relative:text;v-text-anchor:middle" o:gfxdata="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" fillcolor="white [3201]" strokecolor="#5b9bd5 [3204]" strokeweight="1pt"/>
+              <v:rect w14:anchorId="255F1358" id="Rectangle 11" o:spid="_x0000_s1026" style="position:absolute;margin-left:17.45pt;margin-top:183.9pt;width:38.05pt;height:16.95pt;z-index:251670528;visibility:visible;mso-wrap-style:square;mso-wrap-distance-left:9pt;mso-wrap-distance-top:0;mso-wrap-distance-right:9pt;mso-wrap-distance-bottom:0;mso-position-horizontal:absolute;mso-position-horizontal-relative:text;mso-position-vertical:absolute;mso-position-vertical-relative:text;v-text-anchor:middle" o:gfxdata="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" fillcolor="white [3201]" strokecolor="#5b9bd5 [3204]" strokeweight="1pt"/>
             </w:pict>
           </mc:Fallback>
         </mc:AlternateContent>
@@ -1673,7 +1670,7 @@
           </mc:Choice>
           <mc:Fallback>
             <w:pict>
-              <v:rect w14:anchorId="75C102D8" id="Rectangle 14" o:spid="_x0000_s1026" style="position:absolute;margin-left:437.2pt;margin-top:190.65pt;width:38.05pt;height:16.95pt;z-index:251676672;visibility:visible;mso-wrap-style:square;mso-wrap-distance-left:9pt;mso-wrap-distance-top:0;mso-wrap-distance-right:9pt;mso-wrap-distance-bottom:0;mso-position-horizontal:absolute;mso-position-horizontal-relative:text;mso-position-vertical:absolute;mso-position-vertical-relative:text;v-text-anchor:middle" o:gfxdata="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" fillcolor="white [3201]" strokecolor="#5b9bd5 [3204]" strokeweight="1pt"/>
+              <v:rect w14:anchorId="4448F402" id="Rectangle 14" o:spid="_x0000_s1026" style="position:absolute;margin-left:437.2pt;margin-top:190.65pt;width:38.05pt;height:16.95pt;z-index:251676672;visibility:visible;mso-wrap-style:square;mso-wrap-distance-left:9pt;mso-wrap-distance-top:0;mso-wrap-distance-right:9pt;mso-wrap-distance-bottom:0;mso-position-horizontal:absolute;mso-position-horizontal-relative:text;mso-position-vertical:absolute;mso-position-vertical-relative:text;v-text-anchor:middle" o:gfxdata="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" fillcolor="white [3201]" strokecolor="#5b9bd5 [3204]" strokeweight="1pt"/>
             </w:pict>
           </mc:Fallback>
         </mc:AlternateContent>
@@ -1741,7 +1738,7 @@
           </mc:Choice>
           <mc:Fallback>
             <w:pict>
-              <v:rect w14:anchorId="1B7B32D0" id="Rectangle 13" o:spid="_x0000_s1026" style="position:absolute;margin-left:336.05pt;margin-top:291.25pt;width:38.05pt;height:16.95pt;z-index:251674624;visibility:visible;mso-wrap-style:square;mso-wrap-distance-left:9pt;mso-wrap-distance-top:0;mso-wrap-distance-right:9pt;mso-wrap-distance-bottom:0;mso-position-horizontal:absolute;mso-position-horizontal-relative:text;mso-position-vertical:absolute;mso-position-vertical-relative:text;v-text-anchor:middle" o:gfxdata="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" fillcolor="white [3201]" strokecolor="#5b9bd5 [3204]" strokeweight="1pt"/>
+              <v:rect w14:anchorId="62653F88" id="Rectangle 13" o:spid="_x0000_s1026" style="position:absolute;margin-left:336.05pt;margin-top:291.25pt;width:38.05pt;height:16.95pt;z-index:251674624;visibility:visible;mso-wrap-style:square;mso-wrap-distance-left:9pt;mso-wrap-distance-top:0;mso-wrap-distance-right:9pt;mso-wrap-distance-bottom:0;mso-position-horizontal:absolute;mso-position-horizontal-relative:text;mso-position-vertical:absolute;mso-position-vertical-relative:text;v-text-anchor:middle" o:gfxdata="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" fillcolor="white [3201]" strokecolor="#5b9bd5 [3204]" strokeweight="1pt"/>
             </w:pict>
           </mc:Fallback>
         </mc:AlternateContent>
@@ -1809,7 +1806,7 @@
           </mc:Choice>
           <mc:Fallback>
             <w:pict>
-              <v:rect w14:anchorId="01CAE99C" id="Rectangle 12" o:spid="_x0000_s1026" style="position:absolute;margin-left:108.25pt;margin-top:307.95pt;width:38.05pt;height:16.95pt;z-index:251672576;visibility:visible;mso-wrap-style:square;mso-wrap-distance-left:9pt;mso-wrap-distance-top:0;mso-wrap-distance-right:9pt;mso-wrap-distance-bottom:0;mso-position-horizontal:absolute;mso-position-horizontal-relative:text;mso-position-vertical:absolute;mso-position-vertical-relative:text;v-text-anchor:middle" o:gfxdata="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" fillcolor="white [3201]" strokecolor="#5b9bd5 [3204]" strokeweight="1pt"/>
+              <v:rect w14:anchorId="15A4BDE1" id="Rectangle 12" o:spid="_x0000_s1026" style="position:absolute;margin-left:108.25pt;margin-top:307.95pt;width:38.05pt;height:16.95pt;z-index:251672576;visibility:visible;mso-wrap-style:square;mso-wrap-distance-left:9pt;mso-wrap-distance-top:0;mso-wrap-distance-right:9pt;mso-wrap-distance-bottom:0;mso-position-horizontal:absolute;mso-position-horizontal-relative:text;mso-position-vertical:absolute;mso-position-vertical-relative:text;v-text-anchor:middle" o:gfxdata="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" fillcolor="white [3201]" strokecolor="#5b9bd5 [3204]" strokeweight="1pt"/>
             </w:pict>
           </mc:Fallback>
         </mc:AlternateContent>
@@ -1881,7 +1878,7 @@
           </mc:Choice>
           <mc:Fallback>
             <w:pict>
-              <v:shapetype w14:anchorId="56819228" id="_x0000_t32" coordsize="21600,21600" o:spt="32" o:oned="t" path="m,l21600,21600e" filled="f">
+              <v:shapetype w14:anchorId="054D4D68" id="_x0000_t32" coordsize="21600,21600" o:spt="32" o:oned="t" path="m,l21600,21600e" filled="f">
                 <v:path arrowok="t" fillok="f" o:connecttype="none"/>
                 <o:lock v:ext="edit" shapetype="t"/>
               </v:shapetype>
@@ -1959,7 +1956,7 @@
           </mc:Choice>
           <mc:Fallback>
             <w:pict>
-              <v:shape w14:anchorId="3532AAD2" id="Connecteur droit avec flèche 9" o:spid="_x0000_s1026" type="#_x0000_t32" style="position:absolute;margin-left:312.9pt;margin-top:259.95pt;width:46.85pt;height:41.45pt;flip:y;z-index:251667456;visibility:visible;mso-wrap-style:square;mso-width-percent:0;mso-height-percent:0;mso-wrap-distance-left:9pt;mso-wrap-distance-top:0;mso-wrap-distance-right:9pt;mso-wrap-distance-bottom:0;mso-position-horizontal:absolute;mso-position-horizontal-relative:text;mso-position-vertical:absolute;mso-position-vertical-relative:text;mso-width-percent:0;mso-height-percent:0;mso-width-relative:margin;mso-height-relative:margin" o:gfxdata="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" strokecolor="black [3200]" strokeweight="1.5pt">
+              <v:shape w14:anchorId="37E8A22E" id="Connecteur droit avec flèche 9" o:spid="_x0000_s1026" type="#_x0000_t32" style="position:absolute;margin-left:312.9pt;margin-top:259.95pt;width:46.85pt;height:41.45pt;flip:y;z-index:251667456;visibility:visible;mso-wrap-style:square;mso-width-percent:0;mso-height-percent:0;mso-wrap-distance-left:9pt;mso-wrap-distance-top:0;mso-wrap-distance-right:9pt;mso-wrap-distance-bottom:0;mso-position-horizontal:absolute;mso-position-horizontal-relative:text;mso-position-vertical:absolute;mso-position-vertical-relative:text;mso-width-percent:0;mso-height-percent:0;mso-width-relative:margin;mso-height-relative:margin" o:gfxdata="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" strokecolor="black [3200]" strokeweight="1.5pt">
                 <v:stroke endarrow="block" joinstyle="miter"/>
               </v:shape>
             </w:pict>
@@ -2033,7 +2030,7 @@
           </mc:Choice>
           <mc:Fallback>
             <w:pict>
-              <v:shape w14:anchorId="2F1C368B" id="Connecteur droit avec flèche 8" o:spid="_x0000_s1026" type="#_x0000_t32" style="position:absolute;margin-left:124.1pt;margin-top:273.5pt;width:49.55pt;height:53pt;flip:x y;z-index:251665408;visibility:visible;mso-wrap-style:square;mso-width-percent:0;mso-height-percent:0;mso-wrap-distance-left:9pt;mso-wrap-distance-top:0;mso-wrap-distance-right:9pt;mso-wrap-distance-bottom:0;mso-position-horizontal:absolute;mso-position-horizontal-relative:text;mso-position-vertical:absolute;mso-position-vertical-relative:text;mso-width-percent:0;mso-height-percent:0;mso-width-relative:margin;mso-height-relative:margin" o:gfxdata="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" strokecolor="black [3200]" strokeweight="1.5pt">
+              <v:shape w14:anchorId="279FBC1E" id="Connecteur droit avec flèche 8" o:spid="_x0000_s1026" type="#_x0000_t32" style="position:absolute;margin-left:124.1pt;margin-top:273.5pt;width:49.55pt;height:53pt;flip:x y;z-index:251665408;visibility:visible;mso-wrap-style:square;mso-width-percent:0;mso-height-percent:0;mso-wrap-distance-left:9pt;mso-wrap-distance-top:0;mso-wrap-distance-right:9pt;mso-wrap-distance-bottom:0;mso-position-horizontal:absolute;mso-position-horizontal-relative:text;mso-position-vertical:absolute;mso-position-vertical-relative:text;mso-width-percent:0;mso-height-percent:0;mso-width-relative:margin;mso-height-relative:margin" o:gfxdata="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" strokecolor="black [3200]" strokeweight="1.5pt">
                 <v:stroke endarrow="block" joinstyle="miter"/>
               </v:shape>
             </w:pict>
@@ -2101,7 +2098,7 @@
           </mc:Choice>
           <mc:Fallback>
             <w:pict>
-              <v:shape w14:anchorId="35DA54D4" id="Connecteur droit avec flèche 6" o:spid="_x0000_s1026" type="#_x0000_t32" style="position:absolute;margin-left:35.8pt;margin-top:170.3pt;width:40.1pt;height:29.2pt;z-index:251664384;visibility:visible;mso-wrap-style:square;mso-wrap-distance-left:9pt;mso-wrap-distance-top:0;mso-wrap-distance-right:9pt;mso-wrap-distance-bottom:0;mso-position-horizontal:absolute;mso-position-horizontal-relative:text;mso-position-vertical:absolute;mso-position-vertical-relative:text" o:gfxdata="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" strokecolor="black [3200]" strokeweight="1.5pt">
+              <v:shape w14:anchorId="3793D6A7" id="Connecteur droit avec flèche 6" o:spid="_x0000_s1026" type="#_x0000_t32" style="position:absolute;margin-left:35.8pt;margin-top:170.3pt;width:40.1pt;height:29.2pt;z-index:251664384;visibility:visible;mso-wrap-style:square;mso-wrap-distance-left:9pt;mso-wrap-distance-top:0;mso-wrap-distance-right:9pt;mso-wrap-distance-bottom:0;mso-position-horizontal:absolute;mso-position-horizontal-relative:text;mso-position-vertical:absolute;mso-position-vertical-relative:text" o:gfxdata="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" strokecolor="black [3200]" strokeweight="1.5pt">
                 <v:stroke endarrow="block" joinstyle="miter"/>
               </v:shape>
             </w:pict>
@@ -2412,7 +2409,7 @@
           </mc:Choice>
           <mc:Fallback>
             <w:pict>
-              <v:oval w14:anchorId="1E78B311" id="Ellipse 2" o:spid="_x0000_s1026" style="position:absolute;margin-left:45.3pt;margin-top:192pt;width:109.35pt;height:89.65pt;z-index:251659264;visibility:visible;mso-wrap-style:square;mso-wrap-distance-left:9pt;mso-wrap-distance-top:0;mso-wrap-distance-right:9pt;mso-wrap-distance-bottom:0;mso-position-horizontal:absolute;mso-position-horizontal-relative:text;mso-position-vertical:absolute;mso-position-vertical-relative:text;v-text-anchor:middle" o:gfxdata="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" fillcolor="#5b9bd5 [3204]" strokecolor="#1f4d78 [1604]" strokeweight="1pt">
+              <v:oval w14:anchorId="48CFE5CC" id="Ellipse 2" o:spid="_x0000_s1026" style="position:absolute;margin-left:45.3pt;margin-top:192pt;width:109.35pt;height:89.65pt;z-index:251659264;visibility:visible;mso-wrap-style:square;mso-wrap-distance-left:9pt;mso-wrap-distance-top:0;mso-wrap-distance-right:9pt;mso-wrap-distance-bottom:0;mso-position-horizontal:absolute;mso-position-horizontal-relative:text;mso-position-vertical:absolute;mso-position-vertical-relative:text;v-text-anchor:middle" o:gfxdata="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" fillcolor="#5b9bd5 [3204]" strokecolor="#1f4d78 [1604]" strokeweight="1pt">
                 <v:stroke joinstyle="miter"/>
               </v:oval>
             </w:pict>
@@ -2597,7 +2594,7 @@
           </mc:Choice>
           <mc:Fallback>
             <w:pict>
-              <v:oval w14:anchorId="183375F5" id="Ellipse 3" o:spid="_x0000_s1026" style="position:absolute;margin-left:349.3pt;margin-top:194.5pt;width:109.35pt;height:89.65pt;z-index:251661312;visibility:visible;mso-wrap-style:square;mso-wrap-distance-left:9pt;mso-wrap-distance-top:0;mso-wrap-distance-right:9pt;mso-wrap-distance-bottom:0;mso-position-horizontal:absolute;mso-position-horizontal-relative:text;mso-position-vertical:absolute;mso-position-vertical-relative:text;v-text-anchor:middle" o:gfxdata="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" fillcolor="#5b9bd5 [3204]" strokecolor="#1f4d78 [1604]" strokeweight="1pt">
+              <v:oval w14:anchorId="5A94565B" id="Ellipse 3" o:spid="_x0000_s1026" style="position:absolute;margin-left:349.3pt;margin-top:194.5pt;width:109.35pt;height:89.65pt;z-index:251661312;visibility:visible;mso-wrap-style:square;mso-wrap-distance-left:9pt;mso-wrap-distance-top:0;mso-wrap-distance-right:9pt;mso-wrap-distance-bottom:0;mso-position-horizontal:absolute;mso-position-horizontal-relative:text;mso-position-vertical:absolute;mso-position-vertical-relative:text;v-text-anchor:middle" o:gfxdata="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" fillcolor="#5b9bd5 [3204]" strokecolor="#1f4d78 [1604]" strokeweight="1pt">
                 <v:stroke joinstyle="miter"/>
               </v:oval>
             </w:pict>
@@ -2618,12 +2615,683 @@
             <wp:cNvGraphicFramePr/>
             <a:graphic xmlns:a="http://schemas.openxmlformats.org/drawingml/2006/main">
               <a:graphicData uri="http://schemas.openxmlformats.org/drawingml/2006/diagram">
-                <dgm:relIds xmlns:dgm="http://schemas.openxmlformats.org/drawingml/2006/diagram" xmlns:r="http://schemas.openxmlformats.org/officeDocument/2006/relationships" r:dm="rId4" r:lo="rId5" r:qs="rId6" r:cs="rId7"/>
+                <dgm:relIds xmlns:dgm="http://schemas.openxmlformats.org/drawingml/2006/diagram" xmlns:r="http://schemas.openxmlformats.org/officeDocument/2006/relationships" r:dm="rId5" r:lo="rId6" r:qs="rId7" r:cs="rId8"/>
               </a:graphicData>
             </a:graphic>
           </wp:inline>
         </w:drawing>
       </w:r>
+    </w:p>
+    <w:p>
+      <w:pPr>
+        <w:spacing w:after="0" w:line="240" w:lineRule="auto"/>
+        <w:rPr>
+          <w:lang w:val="fr-MA" w:bidi="ar-MA"/>
+        </w:rPr>
+      </w:pPr>
+    </w:p>
+    <w:p>
+      <w:pPr>
+        <w:rPr>
+          <w:rFonts w:ascii="Segoe UI" w:hAnsi="Segoe UI" w:cs="Segoe UI"/>
+          <w:color w:val="0070C0"/>
+          <w:sz w:val="40"/>
+          <w:szCs w:val="40"/>
+          <w:u w:val="single"/>
+          <w:shd w:val="clear" w:color="auto" w:fill="FFFFFF"/>
+        </w:rPr>
+      </w:pPr>
+      <w:r>
+        <w:rPr>
+          <w:rFonts w:ascii="Segoe UI" w:hAnsi="Segoe UI" w:cs="Segoe UI"/>
+          <w:color w:val="0070C0"/>
+          <w:sz w:val="40"/>
+          <w:szCs w:val="40"/>
+          <w:u w:val="single"/>
+          <w:shd w:val="clear" w:color="auto" w:fill="FFFFFF"/>
+        </w:rPr>
+        <w:t>MLD</w:t>
+      </w:r>
+    </w:p>
+    <w:p>
+      <w:pPr>
+        <w:pStyle w:val="Paragraphedeliste"/>
+        <w:numPr>
+          <w:ilvl w:val="0"/>
+          <w:numId w:val="1"/>
+        </w:numPr>
+        <w:rPr>
+          <w:b/>
+          <w:bCs/>
+          <w:color w:val="1F4E79" w:themeColor="accent1" w:themeShade="80"/>
+          <w:sz w:val="28"/>
+          <w:szCs w:val="28"/>
+          <w:lang w:val="fr-MA"/>
+        </w:rPr>
+      </w:pPr>
+      <w:r>
+        <w:rPr>
+          <w:b/>
+          <w:bCs/>
+          <w:color w:val="1F4E79" w:themeColor="accent1" w:themeShade="80"/>
+          <w:sz w:val="28"/>
+          <w:szCs w:val="28"/>
+          <w:highlight w:val="green"/>
+          <w:lang w:val="fr-MA"/>
+        </w:rPr>
+        <w:t>Produit (</w:t>
+      </w:r>
+      <w:proofErr w:type="gramStart"/>
+      <w:r>
+        <w:rPr>
+          <w:b/>
+          <w:bCs/>
+          <w:color w:val="1F4E79" w:themeColor="accent1" w:themeShade="80"/>
+          <w:sz w:val="28"/>
+          <w:szCs w:val="28"/>
+          <w:highlight w:val="green"/>
+          <w:u w:val="single"/>
+          <w:lang w:val="fr-MA"/>
+        </w:rPr>
+        <w:t xml:space="preserve">Code </w:t>
+      </w:r>
+      <w:r>
+        <w:rPr>
+          <w:b/>
+          <w:bCs/>
+          <w:color w:val="1F4E79" w:themeColor="accent1" w:themeShade="80"/>
+          <w:sz w:val="28"/>
+          <w:szCs w:val="28"/>
+          <w:highlight w:val="green"/>
+          <w:u w:val="single"/>
+          <w:lang w:val="fr-MA"/>
+        </w:rPr>
+        <w:t>,</w:t>
+      </w:r>
+      <w:proofErr w:type="gramEnd"/>
+      <w:r>
+        <w:rPr>
+          <w:b/>
+          <w:bCs/>
+          <w:color w:val="1F4E79" w:themeColor="accent1" w:themeShade="80"/>
+          <w:sz w:val="28"/>
+          <w:szCs w:val="28"/>
+          <w:highlight w:val="green"/>
+          <w:u w:val="single"/>
+          <w:lang w:val="fr-MA"/>
+        </w:rPr>
+        <w:t xml:space="preserve"> </w:t>
+      </w:r>
+      <w:r>
+        <w:rPr>
+          <w:b/>
+          <w:bCs/>
+          <w:color w:val="1F4E79" w:themeColor="accent1" w:themeShade="80"/>
+          <w:sz w:val="28"/>
+          <w:szCs w:val="28"/>
+          <w:highlight w:val="green"/>
+          <w:lang w:val="fr-MA"/>
+        </w:rPr>
+        <w:t xml:space="preserve">Libellé, </w:t>
+      </w:r>
+      <w:proofErr w:type="spellStart"/>
+      <w:r>
+        <w:rPr>
+          <w:b/>
+          <w:bCs/>
+          <w:color w:val="1F4E79" w:themeColor="accent1" w:themeShade="80"/>
+          <w:sz w:val="28"/>
+          <w:szCs w:val="28"/>
+          <w:highlight w:val="green"/>
+          <w:lang w:val="fr-MA"/>
+        </w:rPr>
+        <w:t>Prix_u</w:t>
+      </w:r>
+      <w:r>
+        <w:rPr>
+          <w:b/>
+          <w:bCs/>
+          <w:color w:val="1F4E79" w:themeColor="accent1" w:themeShade="80"/>
+          <w:sz w:val="28"/>
+          <w:szCs w:val="28"/>
+          <w:highlight w:val="green"/>
+          <w:lang w:val="fr-MA"/>
+        </w:rPr>
+        <w:t>nitaire</w:t>
+      </w:r>
+      <w:proofErr w:type="spellEnd"/>
+      <w:r>
+        <w:rPr>
+          <w:b/>
+          <w:bCs/>
+          <w:color w:val="1F4E79" w:themeColor="accent1" w:themeShade="80"/>
+          <w:sz w:val="28"/>
+          <w:szCs w:val="28"/>
+          <w:highlight w:val="green"/>
+          <w:lang w:val="fr-MA"/>
+        </w:rPr>
+        <w:t>)</w:t>
+      </w:r>
+    </w:p>
+    <w:p>
+      <w:pPr>
+        <w:rPr>
+          <w:b/>
+          <w:bCs/>
+          <w:color w:val="000000" w:themeColor="text1"/>
+          <w:sz w:val="28"/>
+          <w:szCs w:val="28"/>
+          <w:lang w:val="fr-MA"/>
+        </w:rPr>
+      </w:pPr>
+    </w:p>
+    <w:p>
+      <w:pPr>
+        <w:pStyle w:val="Paragraphedeliste"/>
+        <w:numPr>
+          <w:ilvl w:val="0"/>
+          <w:numId w:val="1"/>
+        </w:numPr>
+        <w:rPr>
+          <w:b/>
+          <w:bCs/>
+          <w:color w:val="1F4E79" w:themeColor="accent1" w:themeShade="80"/>
+          <w:sz w:val="28"/>
+          <w:szCs w:val="28"/>
+          <w:lang w:val="fr-MA"/>
+        </w:rPr>
+      </w:pPr>
+      <w:r>
+        <w:rPr>
+          <w:b/>
+          <w:bCs/>
+          <w:color w:val="1F4E79" w:themeColor="accent1" w:themeShade="80"/>
+          <w:sz w:val="28"/>
+          <w:szCs w:val="28"/>
+          <w:highlight w:val="cyan"/>
+          <w:lang w:val="fr-MA"/>
+        </w:rPr>
+        <w:t>Commande (</w:t>
+      </w:r>
+      <w:proofErr w:type="spellStart"/>
+      <w:r>
+        <w:rPr>
+          <w:b/>
+          <w:bCs/>
+          <w:color w:val="1F4E79" w:themeColor="accent1" w:themeShade="80"/>
+          <w:sz w:val="28"/>
+          <w:szCs w:val="28"/>
+          <w:highlight w:val="cyan"/>
+          <w:u w:val="single"/>
+          <w:lang w:val="fr-MA"/>
+        </w:rPr>
+        <w:t>Num_</w:t>
+      </w:r>
+      <w:proofErr w:type="gramStart"/>
+      <w:r>
+        <w:rPr>
+          <w:b/>
+          <w:bCs/>
+          <w:color w:val="1F4E79" w:themeColor="accent1" w:themeShade="80"/>
+          <w:sz w:val="28"/>
+          <w:szCs w:val="28"/>
+          <w:highlight w:val="cyan"/>
+          <w:u w:val="single"/>
+          <w:lang w:val="fr-MA"/>
+        </w:rPr>
+        <w:t>com</w:t>
+      </w:r>
+      <w:proofErr w:type="spellEnd"/>
+      <w:r>
+        <w:rPr>
+          <w:b/>
+          <w:bCs/>
+          <w:color w:val="1F4E79" w:themeColor="accent1" w:themeShade="80"/>
+          <w:sz w:val="28"/>
+          <w:szCs w:val="28"/>
+          <w:highlight w:val="cyan"/>
+          <w:u w:val="single"/>
+          <w:lang w:val="fr-MA"/>
+        </w:rPr>
+        <w:t xml:space="preserve"> </w:t>
+      </w:r>
+      <w:r>
+        <w:rPr>
+          <w:b/>
+          <w:bCs/>
+          <w:color w:val="1F4E79" w:themeColor="accent1" w:themeShade="80"/>
+          <w:sz w:val="28"/>
+          <w:szCs w:val="28"/>
+          <w:highlight w:val="cyan"/>
+          <w:lang w:val="fr-MA"/>
+        </w:rPr>
+        <w:t>,</w:t>
+      </w:r>
+      <w:proofErr w:type="gramEnd"/>
+      <w:r>
+        <w:rPr>
+          <w:b/>
+          <w:bCs/>
+          <w:color w:val="1F4E79" w:themeColor="accent1" w:themeShade="80"/>
+          <w:sz w:val="28"/>
+          <w:szCs w:val="28"/>
+          <w:highlight w:val="cyan"/>
+          <w:lang w:val="fr-MA"/>
+        </w:rPr>
+        <w:t xml:space="preserve"> </w:t>
+      </w:r>
+      <w:proofErr w:type="spellStart"/>
+      <w:r>
+        <w:rPr>
+          <w:b/>
+          <w:bCs/>
+          <w:color w:val="1F4E79" w:themeColor="accent1" w:themeShade="80"/>
+          <w:sz w:val="28"/>
+          <w:szCs w:val="28"/>
+          <w:highlight w:val="cyan"/>
+          <w:lang w:val="fr-MA"/>
+        </w:rPr>
+        <w:t>Date_com</w:t>
+      </w:r>
+      <w:proofErr w:type="spellEnd"/>
+      <w:r>
+        <w:rPr>
+          <w:b/>
+          <w:bCs/>
+          <w:color w:val="1F4E79" w:themeColor="accent1" w:themeShade="80"/>
+          <w:sz w:val="28"/>
+          <w:szCs w:val="28"/>
+          <w:highlight w:val="cyan"/>
+          <w:lang w:val="fr-MA"/>
+        </w:rPr>
+        <w:t xml:space="preserve">, </w:t>
+      </w:r>
+      <w:proofErr w:type="spellStart"/>
+      <w:r>
+        <w:rPr>
+          <w:b/>
+          <w:bCs/>
+          <w:color w:val="1F4E79" w:themeColor="accent1" w:themeShade="80"/>
+          <w:sz w:val="28"/>
+          <w:szCs w:val="28"/>
+          <w:highlight w:val="cyan"/>
+          <w:lang w:val="fr-MA"/>
+        </w:rPr>
+        <w:t>Adress_liv</w:t>
+      </w:r>
+      <w:proofErr w:type="spellEnd"/>
+      <w:r>
+        <w:rPr>
+          <w:b/>
+          <w:bCs/>
+          <w:color w:val="1F4E79" w:themeColor="accent1" w:themeShade="80"/>
+          <w:sz w:val="28"/>
+          <w:szCs w:val="28"/>
+          <w:highlight w:val="cyan"/>
+          <w:lang w:val="fr-MA"/>
+        </w:rPr>
+        <w:t>)</w:t>
+      </w:r>
+    </w:p>
+    <w:p>
+      <w:pPr>
+        <w:rPr>
+          <w:b/>
+          <w:bCs/>
+          <w:color w:val="000000" w:themeColor="text1"/>
+          <w:sz w:val="28"/>
+          <w:szCs w:val="28"/>
+          <w:lang w:val="fr-MA"/>
+        </w:rPr>
+      </w:pPr>
+    </w:p>
+    <w:p>
+      <w:pPr>
+        <w:pStyle w:val="Paragraphedeliste"/>
+        <w:numPr>
+          <w:ilvl w:val="0"/>
+          <w:numId w:val="1"/>
+        </w:numPr>
+        <w:rPr>
+          <w:b/>
+          <w:bCs/>
+          <w:color w:val="1F4E79" w:themeColor="accent1" w:themeShade="80"/>
+          <w:sz w:val="28"/>
+          <w:szCs w:val="28"/>
+          <w:lang w:val="fr-MA"/>
+        </w:rPr>
+      </w:pPr>
+      <w:r>
+        <w:rPr>
+          <w:b/>
+          <w:bCs/>
+          <w:color w:val="1F4E79" w:themeColor="accent1" w:themeShade="80"/>
+          <w:sz w:val="28"/>
+          <w:szCs w:val="28"/>
+          <w:highlight w:val="yellow"/>
+          <w:lang w:val="fr-MA"/>
+        </w:rPr>
+        <w:t xml:space="preserve">Existe </w:t>
+      </w:r>
+      <w:r>
+        <w:rPr>
+          <w:b/>
+          <w:bCs/>
+          <w:color w:val="1F4E79" w:themeColor="accent1" w:themeShade="80"/>
+          <w:sz w:val="28"/>
+          <w:szCs w:val="28"/>
+          <w:highlight w:val="yellow"/>
+          <w:lang w:val="fr-MA"/>
+        </w:rPr>
+        <w:t>(</w:t>
+      </w:r>
+      <w:r>
+        <w:rPr>
+          <w:b/>
+          <w:bCs/>
+          <w:color w:val="1F4E79" w:themeColor="accent1" w:themeShade="80"/>
+          <w:sz w:val="28"/>
+          <w:szCs w:val="28"/>
+          <w:highlight w:val="yellow"/>
+          <w:u w:val="single"/>
+          <w:lang w:val="fr-MA"/>
+        </w:rPr>
+        <w:t>#Code, #</w:t>
+      </w:r>
+      <w:r>
+        <w:rPr>
+          <w:b/>
+          <w:bCs/>
+          <w:color w:val="1F4E79" w:themeColor="accent1" w:themeShade="80"/>
+          <w:sz w:val="28"/>
+          <w:szCs w:val="28"/>
+          <w:highlight w:val="yellow"/>
+          <w:u w:val="single"/>
+          <w:lang w:val="fr-MA"/>
+        </w:rPr>
+        <w:t xml:space="preserve"> </w:t>
+      </w:r>
+      <w:proofErr w:type="spellStart"/>
+      <w:r>
+        <w:rPr>
+          <w:b/>
+          <w:bCs/>
+          <w:color w:val="1F4E79" w:themeColor="accent1" w:themeShade="80"/>
+          <w:sz w:val="28"/>
+          <w:szCs w:val="28"/>
+          <w:highlight w:val="yellow"/>
+          <w:u w:val="single"/>
+          <w:lang w:val="fr-MA"/>
+        </w:rPr>
+        <w:t>Num_com</w:t>
+      </w:r>
+      <w:proofErr w:type="spellEnd"/>
+      <w:r>
+        <w:rPr>
+          <w:b/>
+          <w:bCs/>
+          <w:color w:val="1F4E79" w:themeColor="accent1" w:themeShade="80"/>
+          <w:sz w:val="28"/>
+          <w:szCs w:val="28"/>
+          <w:highlight w:val="yellow"/>
+          <w:lang w:val="fr-MA"/>
+        </w:rPr>
+        <w:t>,</w:t>
+      </w:r>
+      <w:r>
+        <w:rPr>
+          <w:b/>
+          <w:bCs/>
+          <w:color w:val="1F4E79" w:themeColor="accent1" w:themeShade="80"/>
+          <w:sz w:val="28"/>
+          <w:szCs w:val="28"/>
+          <w:highlight w:val="yellow"/>
+          <w:lang w:val="fr-MA"/>
+        </w:rPr>
+        <w:t xml:space="preserve"> quantité</w:t>
+      </w:r>
+      <w:r>
+        <w:rPr>
+          <w:b/>
+          <w:bCs/>
+          <w:color w:val="1F4E79" w:themeColor="accent1" w:themeShade="80"/>
+          <w:sz w:val="28"/>
+          <w:szCs w:val="28"/>
+          <w:highlight w:val="yellow"/>
+          <w:lang w:val="fr-MA"/>
+        </w:rPr>
+        <w:t>)</w:t>
+      </w:r>
+    </w:p>
+    <w:p>
+      <w:pPr>
+        <w:rPr>
+          <w:b/>
+          <w:bCs/>
+          <w:color w:val="1F4E79" w:themeColor="accent1" w:themeShade="80"/>
+          <w:sz w:val="28"/>
+          <w:szCs w:val="28"/>
+          <w:lang w:val="fr-MA"/>
+        </w:rPr>
+      </w:pPr>
+    </w:p>
+    <w:p>
+      <w:pPr>
+        <w:pStyle w:val="Paragraphedeliste"/>
+        <w:numPr>
+          <w:ilvl w:val="0"/>
+          <w:numId w:val="1"/>
+        </w:numPr>
+        <w:rPr>
+          <w:b/>
+          <w:bCs/>
+          <w:color w:val="1F4E79" w:themeColor="accent1" w:themeShade="80"/>
+          <w:sz w:val="28"/>
+          <w:szCs w:val="28"/>
+          <w:lang w:val="fr-MA"/>
+        </w:rPr>
+      </w:pPr>
+      <w:bookmarkStart w:id="0" w:name="_GoBack"/>
+      <w:bookmarkEnd w:id="0"/>
+      <w:r>
+        <w:rPr>
+          <w:b/>
+          <w:bCs/>
+          <w:color w:val="1F4E79" w:themeColor="accent1" w:themeShade="80"/>
+          <w:sz w:val="28"/>
+          <w:szCs w:val="28"/>
+          <w:highlight w:val="lightGray"/>
+          <w:lang w:val="fr-MA"/>
+        </w:rPr>
+        <w:t>Client (</w:t>
+      </w:r>
+      <w:r>
+        <w:rPr>
+          <w:b/>
+          <w:bCs/>
+          <w:color w:val="1F4E79" w:themeColor="accent1" w:themeShade="80"/>
+          <w:sz w:val="28"/>
+          <w:szCs w:val="28"/>
+          <w:highlight w:val="lightGray"/>
+          <w:u w:val="single"/>
+          <w:lang w:val="fr-MA"/>
+        </w:rPr>
+        <w:t>identité</w:t>
+      </w:r>
+      <w:r>
+        <w:rPr>
+          <w:b/>
+          <w:bCs/>
+          <w:color w:val="1F4E79" w:themeColor="accent1" w:themeShade="80"/>
+          <w:sz w:val="28"/>
+          <w:szCs w:val="28"/>
+          <w:highlight w:val="lightGray"/>
+          <w:u w:val="single"/>
+          <w:lang w:val="fr-MA"/>
+        </w:rPr>
+        <w:t>,</w:t>
+      </w:r>
+      <w:r>
+        <w:rPr>
+          <w:b/>
+          <w:bCs/>
+          <w:color w:val="1F4E79" w:themeColor="accent1" w:themeShade="80"/>
+          <w:sz w:val="28"/>
+          <w:szCs w:val="28"/>
+          <w:highlight w:val="lightGray"/>
+          <w:lang w:val="fr-MA"/>
+        </w:rPr>
+        <w:t xml:space="preserve"> </w:t>
+      </w:r>
+      <w:proofErr w:type="spellStart"/>
+      <w:r>
+        <w:rPr>
+          <w:b/>
+          <w:bCs/>
+          <w:color w:val="1F4E79" w:themeColor="accent1" w:themeShade="80"/>
+          <w:sz w:val="28"/>
+          <w:szCs w:val="28"/>
+          <w:highlight w:val="lightGray"/>
+          <w:lang w:val="fr-MA"/>
+        </w:rPr>
+        <w:t>Nom</w:t>
+      </w:r>
+      <w:r>
+        <w:rPr>
+          <w:b/>
+          <w:bCs/>
+          <w:color w:val="1F4E79" w:themeColor="accent1" w:themeShade="80"/>
+          <w:sz w:val="28"/>
+          <w:szCs w:val="28"/>
+          <w:highlight w:val="lightGray"/>
+          <w:lang w:val="fr-MA"/>
+        </w:rPr>
+        <w:t>_C</w:t>
+      </w:r>
+      <w:proofErr w:type="spellEnd"/>
+      <w:r>
+        <w:rPr>
+          <w:b/>
+          <w:bCs/>
+          <w:color w:val="1F4E79" w:themeColor="accent1" w:themeShade="80"/>
+          <w:sz w:val="28"/>
+          <w:szCs w:val="28"/>
+          <w:highlight w:val="lightGray"/>
+          <w:lang w:val="fr-MA"/>
+        </w:rPr>
+        <w:t xml:space="preserve">, </w:t>
+      </w:r>
+      <w:proofErr w:type="spellStart"/>
+      <w:r>
+        <w:rPr>
+          <w:b/>
+          <w:bCs/>
+          <w:color w:val="1F4E79" w:themeColor="accent1" w:themeShade="80"/>
+          <w:sz w:val="28"/>
+          <w:szCs w:val="28"/>
+          <w:highlight w:val="lightGray"/>
+          <w:lang w:val="fr-MA"/>
+        </w:rPr>
+        <w:t>Prénom</w:t>
+      </w:r>
+      <w:r>
+        <w:rPr>
+          <w:b/>
+          <w:bCs/>
+          <w:color w:val="1F4E79" w:themeColor="accent1" w:themeShade="80"/>
+          <w:sz w:val="28"/>
+          <w:szCs w:val="28"/>
+          <w:highlight w:val="lightGray"/>
+          <w:lang w:val="fr-MA"/>
+        </w:rPr>
+        <w:t>_C</w:t>
+      </w:r>
+      <w:proofErr w:type="spellEnd"/>
+      <w:r>
+        <w:rPr>
+          <w:b/>
+          <w:bCs/>
+          <w:color w:val="1F4E79" w:themeColor="accent1" w:themeShade="80"/>
+          <w:sz w:val="28"/>
+          <w:szCs w:val="28"/>
+          <w:highlight w:val="lightGray"/>
+          <w:lang w:val="fr-MA"/>
+        </w:rPr>
+        <w:t xml:space="preserve">, </w:t>
+      </w:r>
+      <w:proofErr w:type="spellStart"/>
+      <w:r>
+        <w:rPr>
+          <w:b/>
+          <w:bCs/>
+          <w:color w:val="1F4E79" w:themeColor="accent1" w:themeShade="80"/>
+          <w:sz w:val="28"/>
+          <w:szCs w:val="28"/>
+          <w:highlight w:val="lightGray"/>
+          <w:lang w:val="fr-MA"/>
+        </w:rPr>
+        <w:t>Adress_C</w:t>
+      </w:r>
+      <w:proofErr w:type="spellEnd"/>
+      <w:r>
+        <w:rPr>
+          <w:b/>
+          <w:bCs/>
+          <w:color w:val="1F4E79" w:themeColor="accent1" w:themeShade="80"/>
+          <w:sz w:val="28"/>
+          <w:szCs w:val="28"/>
+          <w:highlight w:val="lightGray"/>
+          <w:lang w:val="fr-MA"/>
+        </w:rPr>
+        <w:t xml:space="preserve">, </w:t>
+      </w:r>
+      <w:r>
+        <w:rPr>
+          <w:b/>
+          <w:bCs/>
+          <w:color w:val="1F4E79" w:themeColor="accent1" w:themeShade="80"/>
+          <w:sz w:val="28"/>
+          <w:szCs w:val="28"/>
+          <w:highlight w:val="lightGray"/>
+          <w:lang w:val="fr-MA"/>
+        </w:rPr>
+        <w:t xml:space="preserve"># </w:t>
+      </w:r>
+      <w:proofErr w:type="spellStart"/>
+      <w:r>
+        <w:rPr>
+          <w:b/>
+          <w:bCs/>
+          <w:color w:val="1F4E79" w:themeColor="accent1" w:themeShade="80"/>
+          <w:sz w:val="28"/>
+          <w:szCs w:val="28"/>
+          <w:highlight w:val="lightGray"/>
+          <w:lang w:val="fr-MA"/>
+        </w:rPr>
+        <w:t>Num_com</w:t>
+      </w:r>
+      <w:proofErr w:type="spellEnd"/>
+      <w:r>
+        <w:rPr>
+          <w:b/>
+          <w:bCs/>
+          <w:color w:val="1F4E79" w:themeColor="accent1" w:themeShade="80"/>
+          <w:sz w:val="28"/>
+          <w:szCs w:val="28"/>
+          <w:highlight w:val="lightGray"/>
+          <w:lang w:val="fr-MA"/>
+        </w:rPr>
+        <w:t>)</w:t>
+      </w:r>
+    </w:p>
+    <w:p>
+      <w:pPr>
+        <w:spacing w:after="0" w:line="240" w:lineRule="auto"/>
+        <w:rPr>
+          <w:rtl/>
+          <w:lang w:val="fr-MA" w:bidi="ar-MA"/>
+        </w:rPr>
+      </w:pPr>
     </w:p>
     <w:sectPr>
       <w:pgSz w:w="11906" w:h="16838"/>
@@ -2633,6 +3301,127 @@
     </w:sectPr>
   </w:body>
 </w:document>
+</file>
+
+<file path=word/numbering.xml><?xml version="1.0" encoding="utf-8"?>
+<w:numbering xmlns:wpc="http://schemas.microsoft.com/office/word/2010/wordprocessingCanvas" xmlns:cx="http://schemas.microsoft.com/office/drawing/2014/chartex" xmlns:mc="http://schemas.openxmlformats.org/markup-compatibility/2006" xmlns:o="urn:schemas-microsoft-com:office:office" xmlns:r="http://schemas.openxmlformats.org/officeDocument/2006/relationships" xmlns:m="http://schemas.openxmlformats.org/officeDocument/2006/math" xmlns:v="urn:schemas-microsoft-com:vml" xmlns:wp14="http://schemas.microsoft.com/office/word/2010/wordprocessingDrawing" xmlns:wp="http://schemas.openxmlformats.org/drawingml/2006/wordprocessingDrawing" xmlns:w10="urn:schemas-microsoft-com:office:word" xmlns:w="http://schemas.openxmlformats.org/wordprocessingml/2006/main" xmlns:w14="http://schemas.microsoft.com/office/word/2010/wordml" xmlns:w15="http://schemas.microsoft.com/office/word/2012/wordml" xmlns:w16se="http://schemas.microsoft.com/office/word/2015/wordml/symex" xmlns:wpg="http://schemas.microsoft.com/office/word/2010/wordprocessingGroup" xmlns:wpi="http://schemas.microsoft.com/office/word/2010/wordprocessingInk" xmlns:wne="http://schemas.microsoft.com/office/word/2006/wordml" xmlns:wps="http://schemas.microsoft.com/office/word/2010/wordprocessingShape" mc:Ignorable="w14 w15 w16se wp14">
+  <w:abstractNum w:abstractNumId="0" w15:restartNumberingAfterBreak="0">
+    <w:nsid w:val="6C06664E"/>
+    <w:multiLevelType w:val="hybridMultilevel"/>
+    <w:tmpl w:val="05005380"/>
+    <w:lvl w:ilvl="0" w:tplc="040C0001">
+      <w:start w:val="1"/>
+      <w:numFmt w:val="bullet"/>
+      <w:lvlText w:val=""/>
+      <w:lvlJc w:val="left"/>
+      <w:pPr>
+        <w:ind w:left="720" w:hanging="360"/>
+      </w:pPr>
+      <w:rPr>
+        <w:rFonts w:ascii="Symbol" w:hAnsi="Symbol" w:hint="default"/>
+      </w:rPr>
+    </w:lvl>
+    <w:lvl w:ilvl="1" w:tplc="040C0003" w:tentative="1">
+      <w:start w:val="1"/>
+      <w:numFmt w:val="bullet"/>
+      <w:lvlText w:val="o"/>
+      <w:lvlJc w:val="left"/>
+      <w:pPr>
+        <w:ind w:left="1440" w:hanging="360"/>
+      </w:pPr>
+      <w:rPr>
+        <w:rFonts w:ascii="Courier New" w:hAnsi="Courier New" w:cs="Courier New" w:hint="default"/>
+      </w:rPr>
+    </w:lvl>
+    <w:lvl w:ilvl="2" w:tplc="040C0005" w:tentative="1">
+      <w:start w:val="1"/>
+      <w:numFmt w:val="bullet"/>
+      <w:lvlText w:val=""/>
+      <w:lvlJc w:val="left"/>
+      <w:pPr>
+        <w:ind w:left="2160" w:hanging="360"/>
+      </w:pPr>
+      <w:rPr>
+        <w:rFonts w:ascii="Wingdings" w:hAnsi="Wingdings" w:hint="default"/>
+      </w:rPr>
+    </w:lvl>
+    <w:lvl w:ilvl="3" w:tplc="040C0001" w:tentative="1">
+      <w:start w:val="1"/>
+      <w:numFmt w:val="bullet"/>
+      <w:lvlText w:val=""/>
+      <w:lvlJc w:val="left"/>
+      <w:pPr>
+        <w:ind w:left="2880" w:hanging="360"/>
+      </w:pPr>
+      <w:rPr>
+        <w:rFonts w:ascii="Symbol" w:hAnsi="Symbol" w:hint="default"/>
+      </w:rPr>
+    </w:lvl>
+    <w:lvl w:ilvl="4" w:tplc="040C0003" w:tentative="1">
+      <w:start w:val="1"/>
+      <w:numFmt w:val="bullet"/>
+      <w:lvlText w:val="o"/>
+      <w:lvlJc w:val="left"/>
+      <w:pPr>
+        <w:ind w:left="3600" w:hanging="360"/>
+      </w:pPr>
+      <w:rPr>
+        <w:rFonts w:ascii="Courier New" w:hAnsi="Courier New" w:cs="Courier New" w:hint="default"/>
+      </w:rPr>
+    </w:lvl>
+    <w:lvl w:ilvl="5" w:tplc="040C0005" w:tentative="1">
+      <w:start w:val="1"/>
+      <w:numFmt w:val="bullet"/>
+      <w:lvlText w:val=""/>
+      <w:lvlJc w:val="left"/>
+      <w:pPr>
+        <w:ind w:left="4320" w:hanging="360"/>
+      </w:pPr>
+      <w:rPr>
+        <w:rFonts w:ascii="Wingdings" w:hAnsi="Wingdings" w:hint="default"/>
+      </w:rPr>
+    </w:lvl>
+    <w:lvl w:ilvl="6" w:tplc="040C0001" w:tentative="1">
+      <w:start w:val="1"/>
+      <w:numFmt w:val="bullet"/>
+      <w:lvlText w:val=""/>
+      <w:lvlJc w:val="left"/>
+      <w:pPr>
+        <w:ind w:left="5040" w:hanging="360"/>
+      </w:pPr>
+      <w:rPr>
+        <w:rFonts w:ascii="Symbol" w:hAnsi="Symbol" w:hint="default"/>
+      </w:rPr>
+    </w:lvl>
+    <w:lvl w:ilvl="7" w:tplc="040C0003" w:tentative="1">
+      <w:start w:val="1"/>
+      <w:numFmt w:val="bullet"/>
+      <w:lvlText w:val="o"/>
+      <w:lvlJc w:val="left"/>
+      <w:pPr>
+        <w:ind w:left="5760" w:hanging="360"/>
+      </w:pPr>
+      <w:rPr>
+        <w:rFonts w:ascii="Courier New" w:hAnsi="Courier New" w:cs="Courier New" w:hint="default"/>
+      </w:rPr>
+    </w:lvl>
+    <w:lvl w:ilvl="8" w:tplc="040C0005" w:tentative="1">
+      <w:start w:val="1"/>
+      <w:numFmt w:val="bullet"/>
+      <w:lvlText w:val=""/>
+      <w:lvlJc w:val="left"/>
+      <w:pPr>
+        <w:ind w:left="6480" w:hanging="360"/>
+      </w:pPr>
+      <w:rPr>
+        <w:rFonts w:ascii="Wingdings" w:hAnsi="Wingdings" w:hint="default"/>
+      </w:rPr>
+    </w:lvl>
+  </w:abstractNum>
+  <w:num w:numId="1">
+    <w:abstractNumId w:val="0"/>
+  </w:num>
+</w:numbering>
 </file>
 
 <file path=word/styles.xml><?xml version="1.0" encoding="utf-8"?>
@@ -3075,6 +3864,17 @@
         <w:insideV w:val="single" w:sz="4" w:space="0" w:color="auto"/>
       </w:tblBorders>
     </w:tblPr>
+  </w:style>
+  <w:style w:type="paragraph" w:styleId="Paragraphedeliste">
+    <w:name w:val="List Paragraph"/>
+    <w:basedOn w:val="Normal"/>
+    <w:uiPriority w:val="34"/>
+    <w:qFormat/>
+    <w:rsid w:val="00947176"/>
+    <w:pPr>
+      <w:ind w:left="720"/>
+      <w:contextualSpacing/>
+    </w:pPr>
   </w:style>
 </w:styles>
 </file>
@@ -4541,7 +5341,7 @@
   <dgm:whole/>
   <dgm:extLst>
     <a:ext uri="http://schemas.microsoft.com/office/drawing/2008/diagram">
-      <dsp:dataModelExt xmlns:dsp="http://schemas.microsoft.com/office/drawing/2008/diagram" relId="rId8" minVer="http://schemas.openxmlformats.org/drawingml/2006/diagram"/>
+      <dsp:dataModelExt xmlns:dsp="http://schemas.microsoft.com/office/drawing/2008/diagram" relId="rId9" minVer="http://schemas.openxmlformats.org/drawingml/2006/diagram"/>
     </a:ext>
   </dgm:extLst>
 </dgm:dataModel>

</xml_diff>

<commit_message>
le modèle relationnel de l'énoncé 2
</commit_message>
<xml_diff>
--- a/énoncé 2/énoncé 2.docx
+++ b/énoncé 2/énoncé 2.docx
@@ -1602,7 +1602,7 @@
           </mc:Choice>
           <mc:Fallback>
             <w:pict>
-              <v:rect w14:anchorId="255F1358" id="Rectangle 11" o:spid="_x0000_s1026" style="position:absolute;margin-left:17.45pt;margin-top:183.9pt;width:38.05pt;height:16.95pt;z-index:251670528;visibility:visible;mso-wrap-style:square;mso-wrap-distance-left:9pt;mso-wrap-distance-top:0;mso-wrap-distance-right:9pt;mso-wrap-distance-bottom:0;mso-position-horizontal:absolute;mso-position-horizontal-relative:text;mso-position-vertical:absolute;mso-position-vertical-relative:text;v-text-anchor:middle" o:gfxdata="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" fillcolor="white [3201]" strokecolor="#5b9bd5 [3204]" strokeweight="1pt"/>
+              <v:rect w14:anchorId="492B62C2" id="Rectangle 11" o:spid="_x0000_s1026" style="position:absolute;margin-left:17.45pt;margin-top:183.9pt;width:38.05pt;height:16.95pt;z-index:251670528;visibility:visible;mso-wrap-style:square;mso-wrap-distance-left:9pt;mso-wrap-distance-top:0;mso-wrap-distance-right:9pt;mso-wrap-distance-bottom:0;mso-position-horizontal:absolute;mso-position-horizontal-relative:text;mso-position-vertical:absolute;mso-position-vertical-relative:text;v-text-anchor:middle" o:gfxdata="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" fillcolor="white [3201]" strokecolor="#5b9bd5 [3204]" strokeweight="1pt"/>
             </w:pict>
           </mc:Fallback>
         </mc:AlternateContent>
@@ -1670,7 +1670,7 @@
           </mc:Choice>
           <mc:Fallback>
             <w:pict>
-              <v:rect w14:anchorId="4448F402" id="Rectangle 14" o:spid="_x0000_s1026" style="position:absolute;margin-left:437.2pt;margin-top:190.65pt;width:38.05pt;height:16.95pt;z-index:251676672;visibility:visible;mso-wrap-style:square;mso-wrap-distance-left:9pt;mso-wrap-distance-top:0;mso-wrap-distance-right:9pt;mso-wrap-distance-bottom:0;mso-position-horizontal:absolute;mso-position-horizontal-relative:text;mso-position-vertical:absolute;mso-position-vertical-relative:text;v-text-anchor:middle" o:gfxdata="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" fillcolor="white [3201]" strokecolor="#5b9bd5 [3204]" strokeweight="1pt"/>
+              <v:rect w14:anchorId="57F8E179" id="Rectangle 14" o:spid="_x0000_s1026" style="position:absolute;margin-left:437.2pt;margin-top:190.65pt;width:38.05pt;height:16.95pt;z-index:251676672;visibility:visible;mso-wrap-style:square;mso-wrap-distance-left:9pt;mso-wrap-distance-top:0;mso-wrap-distance-right:9pt;mso-wrap-distance-bottom:0;mso-position-horizontal:absolute;mso-position-horizontal-relative:text;mso-position-vertical:absolute;mso-position-vertical-relative:text;v-text-anchor:middle" o:gfxdata="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" fillcolor="white [3201]" strokecolor="#5b9bd5 [3204]" strokeweight="1pt"/>
             </w:pict>
           </mc:Fallback>
         </mc:AlternateContent>
@@ -1738,7 +1738,7 @@
           </mc:Choice>
           <mc:Fallback>
             <w:pict>
-              <v:rect w14:anchorId="62653F88" id="Rectangle 13" o:spid="_x0000_s1026" style="position:absolute;margin-left:336.05pt;margin-top:291.25pt;width:38.05pt;height:16.95pt;z-index:251674624;visibility:visible;mso-wrap-style:square;mso-wrap-distance-left:9pt;mso-wrap-distance-top:0;mso-wrap-distance-right:9pt;mso-wrap-distance-bottom:0;mso-position-horizontal:absolute;mso-position-horizontal-relative:text;mso-position-vertical:absolute;mso-position-vertical-relative:text;v-text-anchor:middle" o:gfxdata="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" fillcolor="white [3201]" strokecolor="#5b9bd5 [3204]" strokeweight="1pt"/>
+              <v:rect w14:anchorId="74ECD07A" id="Rectangle 13" o:spid="_x0000_s1026" style="position:absolute;margin-left:336.05pt;margin-top:291.25pt;width:38.05pt;height:16.95pt;z-index:251674624;visibility:visible;mso-wrap-style:square;mso-wrap-distance-left:9pt;mso-wrap-distance-top:0;mso-wrap-distance-right:9pt;mso-wrap-distance-bottom:0;mso-position-horizontal:absolute;mso-position-horizontal-relative:text;mso-position-vertical:absolute;mso-position-vertical-relative:text;v-text-anchor:middle" o:gfxdata="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" fillcolor="white [3201]" strokecolor="#5b9bd5 [3204]" strokeweight="1pt"/>
             </w:pict>
           </mc:Fallback>
         </mc:AlternateContent>
@@ -1806,7 +1806,7 @@
           </mc:Choice>
           <mc:Fallback>
             <w:pict>
-              <v:rect w14:anchorId="15A4BDE1" id="Rectangle 12" o:spid="_x0000_s1026" style="position:absolute;margin-left:108.25pt;margin-top:307.95pt;width:38.05pt;height:16.95pt;z-index:251672576;visibility:visible;mso-wrap-style:square;mso-wrap-distance-left:9pt;mso-wrap-distance-top:0;mso-wrap-distance-right:9pt;mso-wrap-distance-bottom:0;mso-position-horizontal:absolute;mso-position-horizontal-relative:text;mso-position-vertical:absolute;mso-position-vertical-relative:text;v-text-anchor:middle" o:gfxdata="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" fillcolor="white [3201]" strokecolor="#5b9bd5 [3204]" strokeweight="1pt"/>
+              <v:rect w14:anchorId="1853D59B" id="Rectangle 12" o:spid="_x0000_s1026" style="position:absolute;margin-left:108.25pt;margin-top:307.95pt;width:38.05pt;height:16.95pt;z-index:251672576;visibility:visible;mso-wrap-style:square;mso-wrap-distance-left:9pt;mso-wrap-distance-top:0;mso-wrap-distance-right:9pt;mso-wrap-distance-bottom:0;mso-position-horizontal:absolute;mso-position-horizontal-relative:text;mso-position-vertical:absolute;mso-position-vertical-relative:text;v-text-anchor:middle" o:gfxdata="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" fillcolor="white [3201]" strokecolor="#5b9bd5 [3204]" strokeweight="1pt"/>
             </w:pict>
           </mc:Fallback>
         </mc:AlternateContent>
@@ -1878,7 +1878,7 @@
           </mc:Choice>
           <mc:Fallback>
             <w:pict>
-              <v:shapetype w14:anchorId="054D4D68" id="_x0000_t32" coordsize="21600,21600" o:spt="32" o:oned="t" path="m,l21600,21600e" filled="f">
+              <v:shapetype w14:anchorId="0AD31DB2" id="_x0000_t32" coordsize="21600,21600" o:spt="32" o:oned="t" path="m,l21600,21600e" filled="f">
                 <v:path arrowok="t" fillok="f" o:connecttype="none"/>
                 <o:lock v:ext="edit" shapetype="t"/>
               </v:shapetype>
@@ -1956,7 +1956,7 @@
           </mc:Choice>
           <mc:Fallback>
             <w:pict>
-              <v:shape w14:anchorId="37E8A22E" id="Connecteur droit avec flèche 9" o:spid="_x0000_s1026" type="#_x0000_t32" style="position:absolute;margin-left:312.9pt;margin-top:259.95pt;width:46.85pt;height:41.45pt;flip:y;z-index:251667456;visibility:visible;mso-wrap-style:square;mso-width-percent:0;mso-height-percent:0;mso-wrap-distance-left:9pt;mso-wrap-distance-top:0;mso-wrap-distance-right:9pt;mso-wrap-distance-bottom:0;mso-position-horizontal:absolute;mso-position-horizontal-relative:text;mso-position-vertical:absolute;mso-position-vertical-relative:text;mso-width-percent:0;mso-height-percent:0;mso-width-relative:margin;mso-height-relative:margin" o:gfxdata="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" strokecolor="black [3200]" strokeweight="1.5pt">
+              <v:shape w14:anchorId="7C63A90F" id="Connecteur droit avec flèche 9" o:spid="_x0000_s1026" type="#_x0000_t32" style="position:absolute;margin-left:312.9pt;margin-top:259.95pt;width:46.85pt;height:41.45pt;flip:y;z-index:251667456;visibility:visible;mso-wrap-style:square;mso-width-percent:0;mso-height-percent:0;mso-wrap-distance-left:9pt;mso-wrap-distance-top:0;mso-wrap-distance-right:9pt;mso-wrap-distance-bottom:0;mso-position-horizontal:absolute;mso-position-horizontal-relative:text;mso-position-vertical:absolute;mso-position-vertical-relative:text;mso-width-percent:0;mso-height-percent:0;mso-width-relative:margin;mso-height-relative:margin" o:gfxdata="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" strokecolor="black [3200]" strokeweight="1.5pt">
                 <v:stroke endarrow="block" joinstyle="miter"/>
               </v:shape>
             </w:pict>
@@ -2030,7 +2030,7 @@
           </mc:Choice>
           <mc:Fallback>
             <w:pict>
-              <v:shape w14:anchorId="279FBC1E" id="Connecteur droit avec flèche 8" o:spid="_x0000_s1026" type="#_x0000_t32" style="position:absolute;margin-left:124.1pt;margin-top:273.5pt;width:49.55pt;height:53pt;flip:x y;z-index:251665408;visibility:visible;mso-wrap-style:square;mso-width-percent:0;mso-height-percent:0;mso-wrap-distance-left:9pt;mso-wrap-distance-top:0;mso-wrap-distance-right:9pt;mso-wrap-distance-bottom:0;mso-position-horizontal:absolute;mso-position-horizontal-relative:text;mso-position-vertical:absolute;mso-position-vertical-relative:text;mso-width-percent:0;mso-height-percent:0;mso-width-relative:margin;mso-height-relative:margin" o:gfxdata="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" strokecolor="black [3200]" strokeweight="1.5pt">
+              <v:shape w14:anchorId="622F8DE0" id="Connecteur droit avec flèche 8" o:spid="_x0000_s1026" type="#_x0000_t32" style="position:absolute;margin-left:124.1pt;margin-top:273.5pt;width:49.55pt;height:53pt;flip:x y;z-index:251665408;visibility:visible;mso-wrap-style:square;mso-width-percent:0;mso-height-percent:0;mso-wrap-distance-left:9pt;mso-wrap-distance-top:0;mso-wrap-distance-right:9pt;mso-wrap-distance-bottom:0;mso-position-horizontal:absolute;mso-position-horizontal-relative:text;mso-position-vertical:absolute;mso-position-vertical-relative:text;mso-width-percent:0;mso-height-percent:0;mso-width-relative:margin;mso-height-relative:margin" o:gfxdata="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" strokecolor="black [3200]" strokeweight="1.5pt">
                 <v:stroke endarrow="block" joinstyle="miter"/>
               </v:shape>
             </w:pict>
@@ -2098,7 +2098,7 @@
           </mc:Choice>
           <mc:Fallback>
             <w:pict>
-              <v:shape w14:anchorId="3793D6A7" id="Connecteur droit avec flèche 6" o:spid="_x0000_s1026" type="#_x0000_t32" style="position:absolute;margin-left:35.8pt;margin-top:170.3pt;width:40.1pt;height:29.2pt;z-index:251664384;visibility:visible;mso-wrap-style:square;mso-wrap-distance-left:9pt;mso-wrap-distance-top:0;mso-wrap-distance-right:9pt;mso-wrap-distance-bottom:0;mso-position-horizontal:absolute;mso-position-horizontal-relative:text;mso-position-vertical:absolute;mso-position-vertical-relative:text" o:gfxdata="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" strokecolor="black [3200]" strokeweight="1.5pt">
+              <v:shape w14:anchorId="6E90CE02" id="Connecteur droit avec flèche 6" o:spid="_x0000_s1026" type="#_x0000_t32" style="position:absolute;margin-left:35.8pt;margin-top:170.3pt;width:40.1pt;height:29.2pt;z-index:251664384;visibility:visible;mso-wrap-style:square;mso-wrap-distance-left:9pt;mso-wrap-distance-top:0;mso-wrap-distance-right:9pt;mso-wrap-distance-bottom:0;mso-position-horizontal:absolute;mso-position-horizontal-relative:text;mso-position-vertical:absolute;mso-position-vertical-relative:text" o:gfxdata="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" strokecolor="black [3200]" strokeweight="1.5pt">
                 <v:stroke endarrow="block" joinstyle="miter"/>
               </v:shape>
             </w:pict>
@@ -2409,7 +2409,7 @@
           </mc:Choice>
           <mc:Fallback>
             <w:pict>
-              <v:oval w14:anchorId="48CFE5CC" id="Ellipse 2" o:spid="_x0000_s1026" style="position:absolute;margin-left:45.3pt;margin-top:192pt;width:109.35pt;height:89.65pt;z-index:251659264;visibility:visible;mso-wrap-style:square;mso-wrap-distance-left:9pt;mso-wrap-distance-top:0;mso-wrap-distance-right:9pt;mso-wrap-distance-bottom:0;mso-position-horizontal:absolute;mso-position-horizontal-relative:text;mso-position-vertical:absolute;mso-position-vertical-relative:text;v-text-anchor:middle" o:gfxdata="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" fillcolor="#5b9bd5 [3204]" strokecolor="#1f4d78 [1604]" strokeweight="1pt">
+              <v:oval w14:anchorId="7EC2E9A0" id="Ellipse 2" o:spid="_x0000_s1026" style="position:absolute;margin-left:45.3pt;margin-top:192pt;width:109.35pt;height:89.65pt;z-index:251659264;visibility:visible;mso-wrap-style:square;mso-wrap-distance-left:9pt;mso-wrap-distance-top:0;mso-wrap-distance-right:9pt;mso-wrap-distance-bottom:0;mso-position-horizontal:absolute;mso-position-horizontal-relative:text;mso-position-vertical:absolute;mso-position-vertical-relative:text;v-text-anchor:middle" o:gfxdata="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" fillcolor="#5b9bd5 [3204]" strokecolor="#1f4d78 [1604]" strokeweight="1pt">
                 <v:stroke joinstyle="miter"/>
               </v:oval>
             </w:pict>
@@ -2594,7 +2594,7 @@
           </mc:Choice>
           <mc:Fallback>
             <w:pict>
-              <v:oval w14:anchorId="5A94565B" id="Ellipse 3" o:spid="_x0000_s1026" style="position:absolute;margin-left:349.3pt;margin-top:194.5pt;width:109.35pt;height:89.65pt;z-index:251661312;visibility:visible;mso-wrap-style:square;mso-wrap-distance-left:9pt;mso-wrap-distance-top:0;mso-wrap-distance-right:9pt;mso-wrap-distance-bottom:0;mso-position-horizontal:absolute;mso-position-horizontal-relative:text;mso-position-vertical:absolute;mso-position-vertical-relative:text;v-text-anchor:middle" o:gfxdata="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" fillcolor="#5b9bd5 [3204]" strokecolor="#1f4d78 [1604]" strokeweight="1pt">
+              <v:oval w14:anchorId="2C3D544C" id="Ellipse 3" o:spid="_x0000_s1026" style="position:absolute;margin-left:349.3pt;margin-top:194.5pt;width:109.35pt;height:89.65pt;z-index:251661312;visibility:visible;mso-wrap-style:square;mso-wrap-distance-left:9pt;mso-wrap-distance-top:0;mso-wrap-distance-right:9pt;mso-wrap-distance-bottom:0;mso-position-horizontal:absolute;mso-position-horizontal-relative:text;mso-position-vertical:absolute;mso-position-vertical-relative:text;v-text-anchor:middle" o:gfxdata="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" fillcolor="#5b9bd5 [3204]" strokecolor="#1f4d78 [1604]" strokeweight="1pt">
                 <v:stroke joinstyle="miter"/>
               </v:oval>
             </w:pict>
@@ -3091,8 +3091,6 @@
           <w:lang w:val="fr-MA"/>
         </w:rPr>
       </w:pPr>
-      <w:bookmarkStart w:id="0" w:name="_GoBack"/>
-      <w:bookmarkEnd w:id="0"/>
       <w:r>
         <w:rPr>
           <w:b/>
@@ -3288,6 +3286,1863 @@
       <w:pPr>
         <w:spacing w:after="0" w:line="240" w:lineRule="auto"/>
         <w:rPr>
+          <w:lang w:val="fr-MA" w:bidi="ar-MA"/>
+        </w:rPr>
+      </w:pPr>
+    </w:p>
+    <w:p>
+      <w:pPr>
+        <w:rPr>
+          <w:b/>
+          <w:bCs/>
+          <w:color w:val="0070C0"/>
+          <w:sz w:val="40"/>
+          <w:szCs w:val="40"/>
+          <w:u w:val="single"/>
+          <w:lang w:val="fr-MA"/>
+        </w:rPr>
+      </w:pPr>
+      <w:proofErr w:type="gramStart"/>
+      <w:r>
+        <w:rPr>
+          <w:b/>
+          <w:bCs/>
+          <w:color w:val="0070C0"/>
+          <w:sz w:val="40"/>
+          <w:szCs w:val="40"/>
+          <w:u w:val="single"/>
+          <w:lang w:val="fr-MA"/>
+        </w:rPr>
+        <w:lastRenderedPageBreak/>
+        <w:t>le</w:t>
+      </w:r>
+      <w:proofErr w:type="gramEnd"/>
+      <w:r>
+        <w:rPr>
+          <w:b/>
+          <w:bCs/>
+          <w:color w:val="0070C0"/>
+          <w:sz w:val="40"/>
+          <w:szCs w:val="40"/>
+          <w:u w:val="single"/>
+          <w:lang w:val="fr-MA"/>
+        </w:rPr>
+        <w:t xml:space="preserve"> modèle relationnel</w:t>
+      </w:r>
+    </w:p>
+    <w:p>
+      <w:pPr>
+        <w:pStyle w:val="Paragraphedeliste"/>
+        <w:numPr>
+          <w:ilvl w:val="0"/>
+          <w:numId w:val="2"/>
+        </w:numPr>
+        <w:rPr>
+          <w:color w:val="FF0000"/>
+          <w:sz w:val="28"/>
+          <w:szCs w:val="28"/>
+          <w:lang w:val="fr-MA"/>
+        </w:rPr>
+      </w:pPr>
+      <w:r>
+        <w:rPr>
+          <w:color w:val="FF0000"/>
+          <w:sz w:val="28"/>
+          <w:szCs w:val="28"/>
+          <w:lang w:val="fr-MA"/>
+        </w:rPr>
+        <w:t>Table produit :</w:t>
+      </w:r>
+    </w:p>
+    <w:p>
+      <w:pPr>
+        <w:jc w:val="right"/>
+        <w:rPr>
+          <w:color w:val="1F4E79" w:themeColor="accent1" w:themeShade="80"/>
+          <w:sz w:val="20"/>
+          <w:szCs w:val="20"/>
+          <w:lang w:val="fr-MA"/>
+        </w:rPr>
+      </w:pPr>
+      <w:r>
+        <w:rPr>
+          <w:color w:val="1F4E79" w:themeColor="accent1" w:themeShade="80"/>
+          <w:sz w:val="20"/>
+          <w:szCs w:val="20"/>
+          <w:lang w:val="fr-MA"/>
+        </w:rPr>
+        <w:t xml:space="preserve">   </w:t>
+      </w:r>
+    </w:p>
+    <w:tbl>
+      <w:tblPr>
+        <w:tblStyle w:val="Grilledutableau"/>
+        <w:tblW w:w="0" w:type="auto"/>
+        <w:tblLook w:val="04A0" w:firstRow="1" w:lastRow="0" w:firstColumn="1" w:lastColumn="0" w:noHBand="0" w:noVBand="1"/>
+      </w:tblPr>
+      <w:tblGrid>
+        <w:gridCol w:w="2349"/>
+        <w:gridCol w:w="2349"/>
+        <w:gridCol w:w="2349"/>
+      </w:tblGrid>
+      <w:tr>
+        <w:tc>
+          <w:tcPr>
+            <w:tcW w:w="2349" w:type="dxa"/>
+          </w:tcPr>
+          <w:p>
+            <w:pPr>
+              <w:rPr>
+                <w:b/>
+                <w:bCs/>
+                <w:color w:val="000000" w:themeColor="text1"/>
+                <w:sz w:val="28"/>
+                <w:szCs w:val="28"/>
+                <w:highlight w:val="green"/>
+                <w:lang w:val="fr-MA"/>
+              </w:rPr>
+            </w:pPr>
+            <w:r>
+              <w:rPr>
+                <w:b/>
+                <w:bCs/>
+                <w:color w:val="000000" w:themeColor="text1"/>
+                <w:sz w:val="28"/>
+                <w:szCs w:val="28"/>
+                <w:highlight w:val="green"/>
+                <w:lang w:val="fr-MA"/>
+              </w:rPr>
+              <w:t xml:space="preserve">Code </w:t>
+            </w:r>
+          </w:p>
+        </w:tc>
+        <w:tc>
+          <w:tcPr>
+            <w:tcW w:w="2349" w:type="dxa"/>
+          </w:tcPr>
+          <w:p>
+            <w:pPr>
+              <w:rPr>
+                <w:b/>
+                <w:bCs/>
+                <w:color w:val="000000" w:themeColor="text1"/>
+                <w:sz w:val="28"/>
+                <w:szCs w:val="28"/>
+                <w:highlight w:val="green"/>
+                <w:lang w:val="fr-MA"/>
+              </w:rPr>
+            </w:pPr>
+            <w:r>
+              <w:rPr>
+                <w:b/>
+                <w:bCs/>
+                <w:color w:val="000000" w:themeColor="text1"/>
+                <w:sz w:val="28"/>
+                <w:szCs w:val="28"/>
+                <w:highlight w:val="green"/>
+                <w:lang w:val="fr-MA"/>
+              </w:rPr>
+              <w:t>Libellé</w:t>
+            </w:r>
+          </w:p>
+        </w:tc>
+        <w:tc>
+          <w:tcPr>
+            <w:tcW w:w="2349" w:type="dxa"/>
+          </w:tcPr>
+          <w:p>
+            <w:pPr>
+              <w:rPr>
+                <w:b/>
+                <w:bCs/>
+                <w:color w:val="000000" w:themeColor="text1"/>
+                <w:sz w:val="28"/>
+                <w:szCs w:val="28"/>
+                <w:highlight w:val="green"/>
+                <w:lang w:val="fr-MA"/>
+              </w:rPr>
+            </w:pPr>
+            <w:proofErr w:type="spellStart"/>
+            <w:r>
+              <w:rPr>
+                <w:b/>
+                <w:bCs/>
+                <w:color w:val="000000" w:themeColor="text1"/>
+                <w:sz w:val="28"/>
+                <w:szCs w:val="28"/>
+                <w:highlight w:val="green"/>
+                <w:lang w:val="fr-MA"/>
+              </w:rPr>
+              <w:t>Prix_u</w:t>
+            </w:r>
+            <w:r>
+              <w:rPr>
+                <w:b/>
+                <w:bCs/>
+                <w:color w:val="000000" w:themeColor="text1"/>
+                <w:sz w:val="28"/>
+                <w:szCs w:val="28"/>
+                <w:highlight w:val="green"/>
+                <w:lang w:val="fr-MA"/>
+              </w:rPr>
+              <w:t>nitaire</w:t>
+            </w:r>
+            <w:proofErr w:type="spellEnd"/>
+          </w:p>
+        </w:tc>
+      </w:tr>
+      <w:tr>
+        <w:tc>
+          <w:tcPr>
+            <w:tcW w:w="2349" w:type="dxa"/>
+          </w:tcPr>
+          <w:p>
+            <w:pPr>
+              <w:rPr>
+                <w:color w:val="000000" w:themeColor="text1"/>
+                <w:sz w:val="24"/>
+                <w:szCs w:val="24"/>
+                <w:lang w:val="fr-MA"/>
+              </w:rPr>
+            </w:pPr>
+            <w:r>
+              <w:rPr>
+                <w:color w:val="000000" w:themeColor="text1"/>
+                <w:sz w:val="24"/>
+                <w:szCs w:val="24"/>
+                <w:lang w:val="fr-MA"/>
+              </w:rPr>
+              <w:t>2345</w:t>
+            </w:r>
+          </w:p>
+        </w:tc>
+        <w:tc>
+          <w:tcPr>
+            <w:tcW w:w="2349" w:type="dxa"/>
+          </w:tcPr>
+          <w:p>
+            <w:pPr>
+              <w:rPr>
+                <w:color w:val="000000" w:themeColor="text1"/>
+                <w:sz w:val="24"/>
+                <w:szCs w:val="24"/>
+                <w:lang w:val="fr-MA"/>
+              </w:rPr>
+            </w:pPr>
+            <w:proofErr w:type="spellStart"/>
+            <w:r>
+              <w:rPr>
+                <w:color w:val="000000" w:themeColor="text1"/>
+                <w:sz w:val="24"/>
+                <w:szCs w:val="24"/>
+                <w:lang w:val="fr-MA"/>
+              </w:rPr>
+              <w:t>Produit_X</w:t>
+            </w:r>
+            <w:proofErr w:type="spellEnd"/>
+          </w:p>
+        </w:tc>
+        <w:tc>
+          <w:tcPr>
+            <w:tcW w:w="2349" w:type="dxa"/>
+          </w:tcPr>
+          <w:p>
+            <w:pPr>
+              <w:rPr>
+                <w:color w:val="000000" w:themeColor="text1"/>
+                <w:sz w:val="24"/>
+                <w:szCs w:val="24"/>
+                <w:lang w:val="fr-MA"/>
+              </w:rPr>
+            </w:pPr>
+            <w:r>
+              <w:rPr>
+                <w:color w:val="000000" w:themeColor="text1"/>
+                <w:sz w:val="24"/>
+                <w:szCs w:val="24"/>
+                <w:lang w:val="fr-MA"/>
+              </w:rPr>
+              <w:t>200</w:t>
+            </w:r>
+          </w:p>
+        </w:tc>
+      </w:tr>
+      <w:tr>
+        <w:tc>
+          <w:tcPr>
+            <w:tcW w:w="2349" w:type="dxa"/>
+          </w:tcPr>
+          <w:p>
+            <w:pPr>
+              <w:rPr>
+                <w:color w:val="000000" w:themeColor="text1"/>
+                <w:sz w:val="24"/>
+                <w:szCs w:val="24"/>
+                <w:lang w:val="fr-MA"/>
+              </w:rPr>
+            </w:pPr>
+            <w:r>
+              <w:rPr>
+                <w:color w:val="000000" w:themeColor="text1"/>
+                <w:sz w:val="24"/>
+                <w:szCs w:val="24"/>
+                <w:lang w:val="fr-MA"/>
+              </w:rPr>
+              <w:t>3456</w:t>
+            </w:r>
+          </w:p>
+        </w:tc>
+        <w:tc>
+          <w:tcPr>
+            <w:tcW w:w="2349" w:type="dxa"/>
+          </w:tcPr>
+          <w:p>
+            <w:pPr>
+              <w:rPr>
+                <w:color w:val="000000" w:themeColor="text1"/>
+                <w:sz w:val="24"/>
+                <w:szCs w:val="24"/>
+                <w:lang w:val="fr-MA"/>
+              </w:rPr>
+            </w:pPr>
+            <w:proofErr w:type="spellStart"/>
+            <w:r>
+              <w:rPr>
+                <w:color w:val="000000" w:themeColor="text1"/>
+                <w:sz w:val="24"/>
+                <w:szCs w:val="24"/>
+                <w:lang w:val="fr-MA"/>
+              </w:rPr>
+              <w:t>Produit_Y</w:t>
+            </w:r>
+            <w:proofErr w:type="spellEnd"/>
+          </w:p>
+        </w:tc>
+        <w:tc>
+          <w:tcPr>
+            <w:tcW w:w="2349" w:type="dxa"/>
+          </w:tcPr>
+          <w:p>
+            <w:pPr>
+              <w:rPr>
+                <w:color w:val="000000" w:themeColor="text1"/>
+                <w:sz w:val="24"/>
+                <w:szCs w:val="24"/>
+                <w:lang w:val="fr-MA"/>
+              </w:rPr>
+            </w:pPr>
+            <w:r>
+              <w:rPr>
+                <w:color w:val="000000" w:themeColor="text1"/>
+                <w:sz w:val="24"/>
+                <w:szCs w:val="24"/>
+                <w:lang w:val="fr-MA"/>
+              </w:rPr>
+              <w:t>350</w:t>
+            </w:r>
+          </w:p>
+        </w:tc>
+      </w:tr>
+      <w:tr>
+        <w:tc>
+          <w:tcPr>
+            <w:tcW w:w="2349" w:type="dxa"/>
+          </w:tcPr>
+          <w:p>
+            <w:pPr>
+              <w:rPr>
+                <w:color w:val="000000" w:themeColor="text1"/>
+                <w:sz w:val="24"/>
+                <w:szCs w:val="24"/>
+                <w:lang w:val="fr-MA"/>
+              </w:rPr>
+            </w:pPr>
+            <w:r>
+              <w:rPr>
+                <w:color w:val="000000" w:themeColor="text1"/>
+                <w:sz w:val="24"/>
+                <w:szCs w:val="24"/>
+                <w:lang w:val="fr-MA"/>
+              </w:rPr>
+              <w:t>7643</w:t>
+            </w:r>
+          </w:p>
+        </w:tc>
+        <w:tc>
+          <w:tcPr>
+            <w:tcW w:w="2349" w:type="dxa"/>
+          </w:tcPr>
+          <w:p>
+            <w:pPr>
+              <w:rPr>
+                <w:color w:val="000000" w:themeColor="text1"/>
+                <w:sz w:val="24"/>
+                <w:szCs w:val="24"/>
+                <w:lang w:val="fr-MA"/>
+              </w:rPr>
+            </w:pPr>
+            <w:proofErr w:type="spellStart"/>
+            <w:r>
+              <w:rPr>
+                <w:color w:val="000000" w:themeColor="text1"/>
+                <w:sz w:val="24"/>
+                <w:szCs w:val="24"/>
+                <w:lang w:val="fr-MA"/>
+              </w:rPr>
+              <w:t>Produit_Z</w:t>
+            </w:r>
+            <w:proofErr w:type="spellEnd"/>
+          </w:p>
+        </w:tc>
+        <w:tc>
+          <w:tcPr>
+            <w:tcW w:w="2349" w:type="dxa"/>
+          </w:tcPr>
+          <w:p>
+            <w:pPr>
+              <w:rPr>
+                <w:color w:val="000000" w:themeColor="text1"/>
+                <w:sz w:val="24"/>
+                <w:szCs w:val="24"/>
+                <w:lang w:val="fr-MA"/>
+              </w:rPr>
+            </w:pPr>
+            <w:r>
+              <w:rPr>
+                <w:color w:val="000000" w:themeColor="text1"/>
+                <w:sz w:val="24"/>
+                <w:szCs w:val="24"/>
+                <w:lang w:val="fr-MA"/>
+              </w:rPr>
+              <w:t>300</w:t>
+            </w:r>
+          </w:p>
+        </w:tc>
+      </w:tr>
+    </w:tbl>
+    <w:p>
+      <w:pPr>
+        <w:rPr>
+          <w:b/>
+          <w:bCs/>
+          <w:color w:val="1F4E79" w:themeColor="accent1" w:themeShade="80"/>
+          <w:sz w:val="40"/>
+          <w:szCs w:val="40"/>
+          <w:u w:val="single"/>
+          <w:lang w:val="fr-MA"/>
+        </w:rPr>
+      </w:pPr>
+    </w:p>
+    <w:p>
+      <w:pPr>
+        <w:pStyle w:val="Paragraphedeliste"/>
+        <w:numPr>
+          <w:ilvl w:val="0"/>
+          <w:numId w:val="2"/>
+        </w:numPr>
+        <w:rPr>
+          <w:color w:val="FF0000"/>
+          <w:sz w:val="28"/>
+          <w:szCs w:val="28"/>
+          <w:lang w:val="fr-MA"/>
+        </w:rPr>
+      </w:pPr>
+      <w:r>
+        <w:rPr>
+          <w:color w:val="FF0000"/>
+          <w:sz w:val="28"/>
+          <w:szCs w:val="28"/>
+          <w:lang w:val="fr-MA"/>
+        </w:rPr>
+        <w:t>Table Client :</w:t>
+      </w:r>
+    </w:p>
+    <w:tbl>
+      <w:tblPr>
+        <w:tblStyle w:val="Grilledutableau"/>
+        <w:tblW w:w="0" w:type="auto"/>
+        <w:tblLook w:val="04A0" w:firstRow="1" w:lastRow="0" w:firstColumn="1" w:lastColumn="0" w:noHBand="0" w:noVBand="1"/>
+      </w:tblPr>
+      <w:tblGrid>
+        <w:gridCol w:w="1556"/>
+        <w:gridCol w:w="1600"/>
+        <w:gridCol w:w="1582"/>
+        <w:gridCol w:w="2272"/>
+        <w:gridCol w:w="2052"/>
+      </w:tblGrid>
+      <w:tr>
+        <w:tc>
+          <w:tcPr>
+            <w:tcW w:w="1523" w:type="dxa"/>
+          </w:tcPr>
+          <w:p>
+            <w:pPr>
+              <w:rPr>
+                <w:b/>
+                <w:bCs/>
+                <w:color w:val="000000" w:themeColor="text1"/>
+                <w:sz w:val="24"/>
+                <w:szCs w:val="24"/>
+                <w:highlight w:val="yellow"/>
+                <w:lang w:val="fr-MA"/>
+              </w:rPr>
+            </w:pPr>
+            <w:r>
+              <w:rPr>
+                <w:b/>
+                <w:bCs/>
+                <w:color w:val="000000" w:themeColor="text1"/>
+                <w:sz w:val="24"/>
+                <w:szCs w:val="24"/>
+                <w:highlight w:val="yellow"/>
+                <w:lang w:val="fr-MA"/>
+              </w:rPr>
+              <w:t>Id</w:t>
+            </w:r>
+            <w:r>
+              <w:rPr>
+                <w:b/>
+                <w:bCs/>
+                <w:color w:val="000000" w:themeColor="text1"/>
+                <w:sz w:val="24"/>
+                <w:szCs w:val="24"/>
+                <w:highlight w:val="yellow"/>
+                <w:lang w:val="fr-MA"/>
+              </w:rPr>
+              <w:t>entification</w:t>
+            </w:r>
+          </w:p>
+        </w:tc>
+        <w:tc>
+          <w:tcPr>
+            <w:tcW w:w="1683" w:type="dxa"/>
+          </w:tcPr>
+          <w:p>
+            <w:pPr>
+              <w:rPr>
+                <w:b/>
+                <w:bCs/>
+                <w:color w:val="000000" w:themeColor="text1"/>
+                <w:sz w:val="24"/>
+                <w:szCs w:val="24"/>
+                <w:highlight w:val="yellow"/>
+                <w:lang w:val="fr-MA"/>
+              </w:rPr>
+            </w:pPr>
+            <w:proofErr w:type="spellStart"/>
+            <w:r>
+              <w:rPr>
+                <w:b/>
+                <w:bCs/>
+                <w:color w:val="000000" w:themeColor="text1"/>
+                <w:sz w:val="24"/>
+                <w:szCs w:val="24"/>
+                <w:highlight w:val="yellow"/>
+                <w:lang w:val="fr-MA"/>
+              </w:rPr>
+              <w:t>Nom_C</w:t>
+            </w:r>
+            <w:proofErr w:type="spellEnd"/>
+          </w:p>
+        </w:tc>
+        <w:tc>
+          <w:tcPr>
+            <w:tcW w:w="1624" w:type="dxa"/>
+          </w:tcPr>
+          <w:p>
+            <w:pPr>
+              <w:rPr>
+                <w:b/>
+                <w:bCs/>
+                <w:color w:val="000000" w:themeColor="text1"/>
+                <w:sz w:val="24"/>
+                <w:szCs w:val="24"/>
+                <w:highlight w:val="yellow"/>
+                <w:lang w:val="fr-MA"/>
+              </w:rPr>
+            </w:pPr>
+            <w:proofErr w:type="spellStart"/>
+            <w:r>
+              <w:rPr>
+                <w:b/>
+                <w:bCs/>
+                <w:color w:val="000000" w:themeColor="text1"/>
+                <w:sz w:val="24"/>
+                <w:szCs w:val="24"/>
+                <w:highlight w:val="yellow"/>
+                <w:lang w:val="fr-MA"/>
+              </w:rPr>
+              <w:t>Prénom_C</w:t>
+            </w:r>
+            <w:proofErr w:type="spellEnd"/>
+          </w:p>
+        </w:tc>
+        <w:tc>
+          <w:tcPr>
+            <w:tcW w:w="2415" w:type="dxa"/>
+          </w:tcPr>
+          <w:p>
+            <w:pPr>
+              <w:rPr>
+                <w:b/>
+                <w:bCs/>
+                <w:color w:val="000000" w:themeColor="text1"/>
+                <w:sz w:val="24"/>
+                <w:szCs w:val="24"/>
+                <w:highlight w:val="yellow"/>
+                <w:lang w:val="fr-MA"/>
+              </w:rPr>
+            </w:pPr>
+            <w:proofErr w:type="spellStart"/>
+            <w:r>
+              <w:rPr>
+                <w:b/>
+                <w:bCs/>
+                <w:color w:val="000000" w:themeColor="text1"/>
+                <w:sz w:val="24"/>
+                <w:szCs w:val="24"/>
+                <w:highlight w:val="yellow"/>
+                <w:lang w:val="fr-MA"/>
+              </w:rPr>
+              <w:t>Adress_C</w:t>
+            </w:r>
+            <w:proofErr w:type="spellEnd"/>
+          </w:p>
+        </w:tc>
+        <w:tc>
+          <w:tcPr>
+            <w:tcW w:w="2151" w:type="dxa"/>
+          </w:tcPr>
+          <w:p>
+            <w:pPr>
+              <w:rPr>
+                <w:b/>
+                <w:bCs/>
+                <w:color w:val="000000" w:themeColor="text1"/>
+                <w:sz w:val="24"/>
+                <w:szCs w:val="24"/>
+                <w:highlight w:val="yellow"/>
+                <w:lang w:val="fr-MA"/>
+              </w:rPr>
+            </w:pPr>
+            <w:proofErr w:type="spellStart"/>
+            <w:r>
+              <w:rPr>
+                <w:b/>
+                <w:bCs/>
+                <w:color w:val="000000" w:themeColor="text1"/>
+                <w:sz w:val="24"/>
+                <w:szCs w:val="24"/>
+                <w:highlight w:val="yellow"/>
+                <w:lang w:val="fr-MA"/>
+              </w:rPr>
+              <w:t>N</w:t>
+            </w:r>
+            <w:r>
+              <w:rPr>
+                <w:b/>
+                <w:bCs/>
+                <w:color w:val="000000" w:themeColor="text1"/>
+                <w:sz w:val="24"/>
+                <w:szCs w:val="24"/>
+                <w:highlight w:val="yellow"/>
+                <w:lang w:val="fr-MA"/>
+              </w:rPr>
+              <w:t>um</w:t>
+            </w:r>
+            <w:r>
+              <w:rPr>
+                <w:b/>
+                <w:bCs/>
+                <w:color w:val="000000" w:themeColor="text1"/>
+                <w:sz w:val="24"/>
+                <w:szCs w:val="24"/>
+                <w:highlight w:val="yellow"/>
+                <w:lang w:val="fr-MA"/>
+              </w:rPr>
+              <w:t>_Com</w:t>
+            </w:r>
+            <w:proofErr w:type="spellEnd"/>
+          </w:p>
+        </w:tc>
+      </w:tr>
+      <w:tr>
+        <w:tc>
+          <w:tcPr>
+            <w:tcW w:w="1523" w:type="dxa"/>
+          </w:tcPr>
+          <w:p>
+            <w:pPr>
+              <w:rPr>
+                <w:color w:val="000000" w:themeColor="text1"/>
+                <w:sz w:val="24"/>
+                <w:szCs w:val="24"/>
+                <w:lang w:val="fr-MA"/>
+              </w:rPr>
+            </w:pPr>
+            <w:r>
+              <w:rPr>
+                <w:color w:val="000000" w:themeColor="text1"/>
+                <w:sz w:val="24"/>
+                <w:szCs w:val="24"/>
+                <w:lang w:val="fr-MA"/>
+              </w:rPr>
+              <w:t>120</w:t>
+            </w:r>
+          </w:p>
+        </w:tc>
+        <w:tc>
+          <w:tcPr>
+            <w:tcW w:w="1683" w:type="dxa"/>
+          </w:tcPr>
+          <w:p>
+            <w:pPr>
+              <w:rPr>
+                <w:color w:val="000000" w:themeColor="text1"/>
+                <w:sz w:val="24"/>
+                <w:szCs w:val="24"/>
+                <w:lang w:val="fr-MA"/>
+              </w:rPr>
+            </w:pPr>
+            <w:r>
+              <w:rPr>
+                <w:color w:val="000000" w:themeColor="text1"/>
+                <w:sz w:val="24"/>
+                <w:szCs w:val="24"/>
+                <w:lang w:val="fr-MA"/>
+              </w:rPr>
+              <w:t>abc</w:t>
+            </w:r>
+          </w:p>
+        </w:tc>
+        <w:tc>
+          <w:tcPr>
+            <w:tcW w:w="1624" w:type="dxa"/>
+          </w:tcPr>
+          <w:p>
+            <w:pPr>
+              <w:rPr>
+                <w:color w:val="000000" w:themeColor="text1"/>
+                <w:sz w:val="24"/>
+                <w:szCs w:val="24"/>
+                <w:lang w:val="fr-MA"/>
+              </w:rPr>
+            </w:pPr>
+            <w:proofErr w:type="spellStart"/>
+            <w:r>
+              <w:rPr>
+                <w:color w:val="000000" w:themeColor="text1"/>
+                <w:sz w:val="24"/>
+                <w:szCs w:val="24"/>
+                <w:lang w:val="fr-MA"/>
+              </w:rPr>
+              <w:t>Efd</w:t>
+            </w:r>
+            <w:proofErr w:type="spellEnd"/>
+          </w:p>
+        </w:tc>
+        <w:tc>
+          <w:tcPr>
+            <w:tcW w:w="2415" w:type="dxa"/>
+          </w:tcPr>
+          <w:p>
+            <w:pPr>
+              <w:rPr>
+                <w:color w:val="000000" w:themeColor="text1"/>
+                <w:sz w:val="24"/>
+                <w:szCs w:val="24"/>
+              </w:rPr>
+            </w:pPr>
+            <w:r>
+              <w:rPr>
+                <w:color w:val="000000" w:themeColor="text1"/>
+              </w:rPr>
+              <w:t xml:space="preserve">Avenue </w:t>
+            </w:r>
+            <w:r>
+              <w:rPr>
+                <w:color w:val="000000" w:themeColor="text1"/>
+              </w:rPr>
+              <w:t>3BG</w:t>
+            </w:r>
+            <w:r>
+              <w:rPr>
+                <w:color w:val="000000" w:themeColor="text1"/>
+              </w:rPr>
+              <w:t>, N° 15, salé , 11100</w:t>
+            </w:r>
+          </w:p>
+        </w:tc>
+        <w:tc>
+          <w:tcPr>
+            <w:tcW w:w="2151" w:type="dxa"/>
+          </w:tcPr>
+          <w:p>
+            <w:pPr>
+              <w:rPr>
+                <w:color w:val="000000" w:themeColor="text1"/>
+                <w:lang w:val="en-CA"/>
+              </w:rPr>
+            </w:pPr>
+            <w:r>
+              <w:rPr>
+                <w:color w:val="000000" w:themeColor="text1"/>
+                <w:lang w:val="en-CA"/>
+              </w:rPr>
+              <w:t>23894</w:t>
+            </w:r>
+          </w:p>
+        </w:tc>
+      </w:tr>
+      <w:tr>
+        <w:tc>
+          <w:tcPr>
+            <w:tcW w:w="1523" w:type="dxa"/>
+          </w:tcPr>
+          <w:p>
+            <w:pPr>
+              <w:rPr>
+                <w:color w:val="000000" w:themeColor="text1"/>
+                <w:sz w:val="24"/>
+                <w:szCs w:val="24"/>
+                <w:lang w:val="fr-MA"/>
+              </w:rPr>
+            </w:pPr>
+            <w:r>
+              <w:rPr>
+                <w:color w:val="000000" w:themeColor="text1"/>
+                <w:sz w:val="24"/>
+                <w:szCs w:val="24"/>
+                <w:lang w:val="fr-MA"/>
+              </w:rPr>
+              <w:t>132</w:t>
+            </w:r>
+          </w:p>
+        </w:tc>
+        <w:tc>
+          <w:tcPr>
+            <w:tcW w:w="1683" w:type="dxa"/>
+          </w:tcPr>
+          <w:p>
+            <w:pPr>
+              <w:rPr>
+                <w:color w:val="000000" w:themeColor="text1"/>
+                <w:sz w:val="24"/>
+                <w:szCs w:val="24"/>
+                <w:lang w:val="fr-MA"/>
+              </w:rPr>
+            </w:pPr>
+            <w:proofErr w:type="spellStart"/>
+            <w:r>
+              <w:rPr>
+                <w:color w:val="000000" w:themeColor="text1"/>
+                <w:sz w:val="24"/>
+                <w:szCs w:val="24"/>
+                <w:lang w:val="fr-MA"/>
+              </w:rPr>
+              <w:t>Dfv</w:t>
+            </w:r>
+            <w:proofErr w:type="spellEnd"/>
+          </w:p>
+        </w:tc>
+        <w:tc>
+          <w:tcPr>
+            <w:tcW w:w="1624" w:type="dxa"/>
+          </w:tcPr>
+          <w:p>
+            <w:pPr>
+              <w:rPr>
+                <w:color w:val="000000" w:themeColor="text1"/>
+                <w:sz w:val="24"/>
+                <w:szCs w:val="24"/>
+                <w:lang w:val="fr-MA"/>
+              </w:rPr>
+            </w:pPr>
+            <w:proofErr w:type="spellStart"/>
+            <w:r>
+              <w:rPr>
+                <w:color w:val="000000" w:themeColor="text1"/>
+                <w:sz w:val="24"/>
+                <w:szCs w:val="24"/>
+                <w:lang w:val="fr-MA"/>
+              </w:rPr>
+              <w:t>rgd</w:t>
+            </w:r>
+            <w:proofErr w:type="spellEnd"/>
+          </w:p>
+        </w:tc>
+        <w:tc>
+          <w:tcPr>
+            <w:tcW w:w="2415" w:type="dxa"/>
+          </w:tcPr>
+          <w:p>
+            <w:pPr>
+              <w:rPr>
+                <w:color w:val="000000" w:themeColor="text1"/>
+                <w:sz w:val="24"/>
+                <w:szCs w:val="24"/>
+              </w:rPr>
+            </w:pPr>
+            <w:r>
+              <w:rPr>
+                <w:color w:val="000000" w:themeColor="text1"/>
+              </w:rPr>
+              <w:t>Avenue RE2, N° 23</w:t>
+            </w:r>
+            <w:r>
+              <w:rPr>
+                <w:color w:val="000000" w:themeColor="text1"/>
+              </w:rPr>
+              <w:t>, salé , 11100</w:t>
+            </w:r>
+          </w:p>
+        </w:tc>
+        <w:tc>
+          <w:tcPr>
+            <w:tcW w:w="2151" w:type="dxa"/>
+          </w:tcPr>
+          <w:p>
+            <w:pPr>
+              <w:rPr>
+                <w:color w:val="000000" w:themeColor="text1"/>
+                <w:lang w:val="en-CA"/>
+              </w:rPr>
+            </w:pPr>
+            <w:r>
+              <w:rPr>
+                <w:color w:val="000000" w:themeColor="text1"/>
+                <w:lang w:val="en-CA"/>
+              </w:rPr>
+              <w:t>48422</w:t>
+            </w:r>
+          </w:p>
+        </w:tc>
+      </w:tr>
+      <w:tr>
+        <w:tc>
+          <w:tcPr>
+            <w:tcW w:w="1523" w:type="dxa"/>
+          </w:tcPr>
+          <w:p>
+            <w:pPr>
+              <w:rPr>
+                <w:color w:val="000000" w:themeColor="text1"/>
+                <w:sz w:val="24"/>
+                <w:szCs w:val="24"/>
+                <w:lang w:val="fr-MA"/>
+              </w:rPr>
+            </w:pPr>
+            <w:r>
+              <w:rPr>
+                <w:color w:val="000000" w:themeColor="text1"/>
+                <w:sz w:val="24"/>
+                <w:szCs w:val="24"/>
+                <w:lang w:val="fr-MA"/>
+              </w:rPr>
+              <w:t>342</w:t>
+            </w:r>
+          </w:p>
+        </w:tc>
+        <w:tc>
+          <w:tcPr>
+            <w:tcW w:w="1683" w:type="dxa"/>
+          </w:tcPr>
+          <w:p>
+            <w:pPr>
+              <w:rPr>
+                <w:color w:val="000000" w:themeColor="text1"/>
+                <w:sz w:val="24"/>
+                <w:szCs w:val="24"/>
+                <w:lang w:val="fr-MA"/>
+              </w:rPr>
+            </w:pPr>
+            <w:proofErr w:type="spellStart"/>
+            <w:r>
+              <w:rPr>
+                <w:color w:val="000000" w:themeColor="text1"/>
+                <w:sz w:val="24"/>
+                <w:szCs w:val="24"/>
+                <w:lang w:val="fr-MA"/>
+              </w:rPr>
+              <w:t>zdf</w:t>
+            </w:r>
+            <w:proofErr w:type="spellEnd"/>
+          </w:p>
+        </w:tc>
+        <w:tc>
+          <w:tcPr>
+            <w:tcW w:w="1624" w:type="dxa"/>
+          </w:tcPr>
+          <w:p>
+            <w:pPr>
+              <w:rPr>
+                <w:color w:val="000000" w:themeColor="text1"/>
+                <w:sz w:val="24"/>
+                <w:szCs w:val="24"/>
+                <w:lang w:val="fr-MA"/>
+              </w:rPr>
+            </w:pPr>
+            <w:proofErr w:type="spellStart"/>
+            <w:r>
+              <w:rPr>
+                <w:color w:val="000000" w:themeColor="text1"/>
+                <w:sz w:val="24"/>
+                <w:szCs w:val="24"/>
+                <w:lang w:val="fr-MA"/>
+              </w:rPr>
+              <w:t>Fgr</w:t>
+            </w:r>
+            <w:proofErr w:type="spellEnd"/>
+          </w:p>
+        </w:tc>
+        <w:tc>
+          <w:tcPr>
+            <w:tcW w:w="2415" w:type="dxa"/>
+          </w:tcPr>
+          <w:p>
+            <w:pPr>
+              <w:rPr>
+                <w:color w:val="000000" w:themeColor="text1"/>
+                <w:sz w:val="24"/>
+                <w:szCs w:val="24"/>
+              </w:rPr>
+            </w:pPr>
+            <w:r>
+              <w:rPr>
+                <w:color w:val="000000" w:themeColor="text1"/>
+              </w:rPr>
+              <w:t>Avenue R, N° 4</w:t>
+            </w:r>
+            <w:r>
+              <w:rPr>
+                <w:color w:val="000000" w:themeColor="text1"/>
+              </w:rPr>
+              <w:t>, salé , 11100</w:t>
+            </w:r>
+          </w:p>
+        </w:tc>
+        <w:tc>
+          <w:tcPr>
+            <w:tcW w:w="2151" w:type="dxa"/>
+          </w:tcPr>
+          <w:p>
+            <w:pPr>
+              <w:rPr>
+                <w:color w:val="000000" w:themeColor="text1"/>
+                <w:lang w:val="en-CA"/>
+              </w:rPr>
+            </w:pPr>
+            <w:r>
+              <w:rPr>
+                <w:color w:val="000000" w:themeColor="text1"/>
+                <w:lang w:val="en-CA"/>
+              </w:rPr>
+              <w:t>12384</w:t>
+            </w:r>
+          </w:p>
+        </w:tc>
+        <w:bookmarkStart w:id="0" w:name="_GoBack"/>
+        <w:bookmarkEnd w:id="0"/>
+      </w:tr>
+    </w:tbl>
+    <w:p>
+      <w:pPr>
+        <w:rPr>
+          <w:color w:val="1F4E79" w:themeColor="accent1" w:themeShade="80"/>
+          <w:sz w:val="20"/>
+          <w:szCs w:val="20"/>
+          <w:lang w:val="fr-MA"/>
+        </w:rPr>
+      </w:pPr>
+    </w:p>
+    <w:p>
+      <w:pPr>
+        <w:pStyle w:val="Paragraphedeliste"/>
+        <w:numPr>
+          <w:ilvl w:val="0"/>
+          <w:numId w:val="2"/>
+        </w:numPr>
+        <w:rPr>
+          <w:color w:val="FF0000"/>
+          <w:sz w:val="28"/>
+          <w:szCs w:val="28"/>
+          <w:lang w:val="fr-MA"/>
+        </w:rPr>
+      </w:pPr>
+      <w:r>
+        <w:rPr>
+          <w:color w:val="FF0000"/>
+          <w:sz w:val="28"/>
+          <w:szCs w:val="28"/>
+          <w:lang w:val="fr-MA"/>
+        </w:rPr>
+        <w:t>Table Commande :</w:t>
+      </w:r>
+    </w:p>
+    <w:tbl>
+      <w:tblPr>
+        <w:tblStyle w:val="Grilledutableau"/>
+        <w:tblW w:w="6613" w:type="dxa"/>
+        <w:tblLook w:val="04A0" w:firstRow="1" w:lastRow="0" w:firstColumn="1" w:lastColumn="0" w:noHBand="0" w:noVBand="1"/>
+      </w:tblPr>
+      <w:tblGrid>
+        <w:gridCol w:w="2026"/>
+        <w:gridCol w:w="1655"/>
+        <w:gridCol w:w="2932"/>
+      </w:tblGrid>
+      <w:tr>
+        <w:tc>
+          <w:tcPr>
+            <w:tcW w:w="2026" w:type="dxa"/>
+          </w:tcPr>
+          <w:p>
+            <w:pPr>
+              <w:rPr>
+                <w:b/>
+                <w:bCs/>
+                <w:color w:val="000000" w:themeColor="text1"/>
+                <w:sz w:val="24"/>
+                <w:szCs w:val="24"/>
+                <w:highlight w:val="cyan"/>
+                <w:lang w:val="fr-MA"/>
+              </w:rPr>
+            </w:pPr>
+            <w:proofErr w:type="spellStart"/>
+            <w:r>
+              <w:rPr>
+                <w:b/>
+                <w:bCs/>
+                <w:color w:val="000000" w:themeColor="text1"/>
+                <w:sz w:val="24"/>
+                <w:szCs w:val="24"/>
+                <w:highlight w:val="cyan"/>
+                <w:lang w:val="fr-MA"/>
+              </w:rPr>
+              <w:t>N</w:t>
+            </w:r>
+            <w:r>
+              <w:rPr>
+                <w:b/>
+                <w:bCs/>
+                <w:color w:val="000000" w:themeColor="text1"/>
+                <w:sz w:val="24"/>
+                <w:szCs w:val="24"/>
+                <w:highlight w:val="cyan"/>
+                <w:lang w:val="fr-MA"/>
+              </w:rPr>
+              <w:t>um</w:t>
+            </w:r>
+            <w:r>
+              <w:rPr>
+                <w:b/>
+                <w:bCs/>
+                <w:color w:val="000000" w:themeColor="text1"/>
+                <w:sz w:val="24"/>
+                <w:szCs w:val="24"/>
+                <w:highlight w:val="cyan"/>
+                <w:lang w:val="fr-MA"/>
+              </w:rPr>
+              <w:t>_Com</w:t>
+            </w:r>
+            <w:proofErr w:type="spellEnd"/>
+          </w:p>
+        </w:tc>
+        <w:tc>
+          <w:tcPr>
+            <w:tcW w:w="1655" w:type="dxa"/>
+          </w:tcPr>
+          <w:p>
+            <w:pPr>
+              <w:rPr>
+                <w:b/>
+                <w:bCs/>
+                <w:color w:val="000000" w:themeColor="text1"/>
+                <w:sz w:val="24"/>
+                <w:szCs w:val="24"/>
+                <w:highlight w:val="cyan"/>
+                <w:lang w:val="fr-MA"/>
+              </w:rPr>
+            </w:pPr>
+            <w:r>
+              <w:rPr>
+                <w:b/>
+                <w:bCs/>
+                <w:color w:val="000000" w:themeColor="text1"/>
+                <w:sz w:val="24"/>
+                <w:szCs w:val="24"/>
+                <w:highlight w:val="cyan"/>
+                <w:lang w:val="fr-MA"/>
+              </w:rPr>
+              <w:t>Date</w:t>
+            </w:r>
+          </w:p>
+        </w:tc>
+        <w:tc>
+          <w:tcPr>
+            <w:tcW w:w="2932" w:type="dxa"/>
+          </w:tcPr>
+          <w:p>
+            <w:pPr>
+              <w:rPr>
+                <w:b/>
+                <w:bCs/>
+                <w:color w:val="000000" w:themeColor="text1"/>
+                <w:sz w:val="24"/>
+                <w:szCs w:val="24"/>
+                <w:highlight w:val="cyan"/>
+                <w:lang w:val="fr-MA"/>
+              </w:rPr>
+            </w:pPr>
+            <w:proofErr w:type="spellStart"/>
+            <w:r>
+              <w:rPr>
+                <w:b/>
+                <w:bCs/>
+                <w:color w:val="000000" w:themeColor="text1"/>
+                <w:sz w:val="24"/>
+                <w:szCs w:val="24"/>
+                <w:highlight w:val="cyan"/>
+                <w:lang w:val="fr-MA"/>
+              </w:rPr>
+              <w:t>Adr</w:t>
+            </w:r>
+            <w:r>
+              <w:rPr>
+                <w:b/>
+                <w:bCs/>
+                <w:color w:val="000000" w:themeColor="text1"/>
+                <w:sz w:val="24"/>
+                <w:szCs w:val="24"/>
+                <w:highlight w:val="cyan"/>
+                <w:lang w:val="fr-MA"/>
+              </w:rPr>
+              <w:t>ess_liv</w:t>
+            </w:r>
+            <w:proofErr w:type="spellEnd"/>
+          </w:p>
+        </w:tc>
+      </w:tr>
+      <w:tr>
+        <w:tc>
+          <w:tcPr>
+            <w:tcW w:w="2026" w:type="dxa"/>
+          </w:tcPr>
+          <w:p>
+            <w:pPr>
+              <w:rPr>
+                <w:color w:val="000000" w:themeColor="text1"/>
+                <w:lang w:val="en-CA"/>
+              </w:rPr>
+            </w:pPr>
+            <w:r>
+              <w:rPr>
+                <w:color w:val="000000" w:themeColor="text1"/>
+                <w:lang w:val="en-CA"/>
+              </w:rPr>
+              <w:t>23894</w:t>
+            </w:r>
+          </w:p>
+        </w:tc>
+        <w:tc>
+          <w:tcPr>
+            <w:tcW w:w="1655" w:type="dxa"/>
+          </w:tcPr>
+          <w:p>
+            <w:pPr>
+              <w:rPr>
+                <w:color w:val="000000" w:themeColor="text1"/>
+                <w:sz w:val="24"/>
+                <w:szCs w:val="24"/>
+                <w:lang w:val="fr-MA"/>
+              </w:rPr>
+            </w:pPr>
+            <w:r>
+              <w:rPr>
+                <w:color w:val="000000" w:themeColor="text1"/>
+                <w:sz w:val="24"/>
+                <w:szCs w:val="24"/>
+                <w:lang w:val="fr-MA"/>
+              </w:rPr>
+              <w:t>22</w:t>
+            </w:r>
+            <w:r>
+              <w:rPr>
+                <w:color w:val="000000" w:themeColor="text1"/>
+                <w:sz w:val="24"/>
+                <w:szCs w:val="24"/>
+                <w:lang w:val="fr-MA"/>
+              </w:rPr>
+              <w:t>/</w:t>
+            </w:r>
+            <w:r>
+              <w:rPr>
+                <w:color w:val="000000" w:themeColor="text1"/>
+                <w:sz w:val="24"/>
+                <w:szCs w:val="24"/>
+                <w:lang w:val="fr-MA"/>
+              </w:rPr>
+              <w:t>06</w:t>
+            </w:r>
+            <w:r>
+              <w:rPr>
+                <w:color w:val="000000" w:themeColor="text1"/>
+                <w:sz w:val="24"/>
+                <w:szCs w:val="24"/>
+                <w:lang w:val="fr-MA"/>
+              </w:rPr>
+              <w:t>/2020</w:t>
+            </w:r>
+          </w:p>
+        </w:tc>
+        <w:tc>
+          <w:tcPr>
+            <w:tcW w:w="2932" w:type="dxa"/>
+          </w:tcPr>
+          <w:p>
+            <w:pPr>
+              <w:rPr>
+                <w:color w:val="000000" w:themeColor="text1"/>
+                <w:lang w:val="en-CA"/>
+              </w:rPr>
+            </w:pPr>
+            <w:r>
+              <w:rPr>
+                <w:color w:val="000000" w:themeColor="text1"/>
+              </w:rPr>
+              <w:t>Avenue 3BG, N° 15, salé , 11100</w:t>
+            </w:r>
+          </w:p>
+        </w:tc>
+      </w:tr>
+      <w:tr>
+        <w:tc>
+          <w:tcPr>
+            <w:tcW w:w="2026" w:type="dxa"/>
+          </w:tcPr>
+          <w:p>
+            <w:pPr>
+              <w:rPr>
+                <w:color w:val="000000" w:themeColor="text1"/>
+                <w:sz w:val="24"/>
+                <w:szCs w:val="24"/>
+                <w:lang w:val="fr-MA"/>
+              </w:rPr>
+            </w:pPr>
+            <w:r>
+              <w:rPr>
+                <w:color w:val="000000" w:themeColor="text1"/>
+                <w:lang w:val="en-CA"/>
+              </w:rPr>
+              <w:t>48422</w:t>
+            </w:r>
+          </w:p>
+        </w:tc>
+        <w:tc>
+          <w:tcPr>
+            <w:tcW w:w="1655" w:type="dxa"/>
+          </w:tcPr>
+          <w:p>
+            <w:pPr>
+              <w:rPr>
+                <w:color w:val="000000" w:themeColor="text1"/>
+                <w:sz w:val="24"/>
+                <w:szCs w:val="24"/>
+                <w:lang w:val="fr-MA"/>
+              </w:rPr>
+            </w:pPr>
+            <w:r>
+              <w:rPr>
+                <w:color w:val="000000" w:themeColor="text1"/>
+                <w:sz w:val="24"/>
+                <w:szCs w:val="24"/>
+                <w:lang w:val="fr-MA"/>
+              </w:rPr>
+              <w:t>02/07</w:t>
+            </w:r>
+            <w:r>
+              <w:rPr>
+                <w:color w:val="000000" w:themeColor="text1"/>
+                <w:sz w:val="24"/>
+                <w:szCs w:val="24"/>
+                <w:lang w:val="fr-MA"/>
+              </w:rPr>
+              <w:t>/2020</w:t>
+            </w:r>
+          </w:p>
+        </w:tc>
+        <w:tc>
+          <w:tcPr>
+            <w:tcW w:w="2932" w:type="dxa"/>
+          </w:tcPr>
+          <w:p>
+            <w:pPr>
+              <w:rPr>
+                <w:color w:val="000000" w:themeColor="text1"/>
+                <w:lang w:val="en-CA"/>
+              </w:rPr>
+            </w:pPr>
+            <w:r>
+              <w:rPr>
+                <w:color w:val="000000" w:themeColor="text1"/>
+              </w:rPr>
+              <w:t>Avenue BM, N° 13, salé , 11100</w:t>
+            </w:r>
+          </w:p>
+        </w:tc>
+      </w:tr>
+      <w:tr>
+        <w:tc>
+          <w:tcPr>
+            <w:tcW w:w="2026" w:type="dxa"/>
+          </w:tcPr>
+          <w:p>
+            <w:pPr>
+              <w:rPr>
+                <w:color w:val="000000" w:themeColor="text1"/>
+                <w:sz w:val="24"/>
+                <w:szCs w:val="24"/>
+                <w:lang w:val="fr-MA"/>
+              </w:rPr>
+            </w:pPr>
+            <w:r>
+              <w:rPr>
+                <w:color w:val="000000" w:themeColor="text1"/>
+                <w:lang w:val="en-CA"/>
+              </w:rPr>
+              <w:t>12384</w:t>
+            </w:r>
+          </w:p>
+        </w:tc>
+        <w:tc>
+          <w:tcPr>
+            <w:tcW w:w="1655" w:type="dxa"/>
+          </w:tcPr>
+          <w:p>
+            <w:pPr>
+              <w:rPr>
+                <w:color w:val="000000" w:themeColor="text1"/>
+                <w:sz w:val="24"/>
+                <w:szCs w:val="24"/>
+                <w:lang w:val="fr-MA"/>
+              </w:rPr>
+            </w:pPr>
+            <w:r>
+              <w:rPr>
+                <w:color w:val="000000" w:themeColor="text1"/>
+                <w:sz w:val="24"/>
+                <w:szCs w:val="24"/>
+                <w:lang w:val="fr-MA"/>
+              </w:rPr>
+              <w:t>28/08</w:t>
+            </w:r>
+            <w:r>
+              <w:rPr>
+                <w:color w:val="000000" w:themeColor="text1"/>
+                <w:sz w:val="24"/>
+                <w:szCs w:val="24"/>
+                <w:lang w:val="fr-MA"/>
+              </w:rPr>
+              <w:t>/2020</w:t>
+            </w:r>
+          </w:p>
+        </w:tc>
+        <w:tc>
+          <w:tcPr>
+            <w:tcW w:w="2932" w:type="dxa"/>
+          </w:tcPr>
+          <w:p>
+            <w:pPr>
+              <w:rPr>
+                <w:color w:val="000000" w:themeColor="text1"/>
+                <w:lang w:val="en-CA"/>
+              </w:rPr>
+            </w:pPr>
+            <w:r>
+              <w:rPr>
+                <w:color w:val="000000" w:themeColor="text1"/>
+              </w:rPr>
+              <w:t>Avenue RG</w:t>
+            </w:r>
+            <w:r>
+              <w:rPr>
+                <w:color w:val="000000" w:themeColor="text1"/>
+              </w:rPr>
+              <w:t>M, N° 13, salé , 11100</w:t>
+            </w:r>
+          </w:p>
+        </w:tc>
+      </w:tr>
+    </w:tbl>
+    <w:p>
+      <w:pPr>
+        <w:rPr>
+          <w:color w:val="1F4E79" w:themeColor="accent1" w:themeShade="80"/>
+          <w:sz w:val="20"/>
+          <w:szCs w:val="20"/>
+          <w:lang w:val="fr-MA"/>
+        </w:rPr>
+      </w:pPr>
+    </w:p>
+    <w:p>
+      <w:pPr>
+        <w:pStyle w:val="Paragraphedeliste"/>
+        <w:numPr>
+          <w:ilvl w:val="0"/>
+          <w:numId w:val="2"/>
+        </w:numPr>
+        <w:rPr>
+          <w:color w:val="FF0000"/>
+          <w:sz w:val="28"/>
+          <w:szCs w:val="28"/>
+          <w:lang w:val="fr-MA"/>
+        </w:rPr>
+      </w:pPr>
+      <w:r>
+        <w:rPr>
+          <w:color w:val="FF0000"/>
+          <w:sz w:val="28"/>
+          <w:szCs w:val="28"/>
+          <w:lang w:val="fr-MA"/>
+        </w:rPr>
+        <w:t>Table contient :</w:t>
+      </w:r>
+    </w:p>
+    <w:tbl>
+      <w:tblPr>
+        <w:tblStyle w:val="Grilledutableau"/>
+        <w:tblW w:w="6899" w:type="dxa"/>
+        <w:tblLook w:val="04A0" w:firstRow="1" w:lastRow="0" w:firstColumn="1" w:lastColumn="0" w:noHBand="0" w:noVBand="1"/>
+      </w:tblPr>
+      <w:tblGrid>
+        <w:gridCol w:w="2079"/>
+        <w:gridCol w:w="1701"/>
+        <w:gridCol w:w="3119"/>
+      </w:tblGrid>
+      <w:tr>
+        <w:tc>
+          <w:tcPr>
+            <w:tcW w:w="2079" w:type="dxa"/>
+          </w:tcPr>
+          <w:p>
+            <w:pPr>
+              <w:rPr>
+                <w:b/>
+                <w:bCs/>
+                <w:color w:val="000000" w:themeColor="text1"/>
+                <w:sz w:val="24"/>
+                <w:szCs w:val="24"/>
+                <w:highlight w:val="magenta"/>
+                <w:lang w:val="fr-MA"/>
+              </w:rPr>
+            </w:pPr>
+            <w:proofErr w:type="spellStart"/>
+            <w:r>
+              <w:rPr>
+                <w:b/>
+                <w:bCs/>
+                <w:color w:val="000000" w:themeColor="text1"/>
+                <w:sz w:val="24"/>
+                <w:szCs w:val="24"/>
+                <w:highlight w:val="magenta"/>
+                <w:lang w:val="fr-MA"/>
+              </w:rPr>
+              <w:t>N</w:t>
+            </w:r>
+            <w:r>
+              <w:rPr>
+                <w:b/>
+                <w:bCs/>
+                <w:color w:val="000000" w:themeColor="text1"/>
+                <w:sz w:val="24"/>
+                <w:szCs w:val="24"/>
+                <w:highlight w:val="magenta"/>
+                <w:lang w:val="fr-MA"/>
+              </w:rPr>
+              <w:t>um</w:t>
+            </w:r>
+            <w:r>
+              <w:rPr>
+                <w:b/>
+                <w:bCs/>
+                <w:color w:val="000000" w:themeColor="text1"/>
+                <w:sz w:val="24"/>
+                <w:szCs w:val="24"/>
+                <w:highlight w:val="magenta"/>
+                <w:lang w:val="fr-MA"/>
+              </w:rPr>
+              <w:t>_Com</w:t>
+            </w:r>
+            <w:proofErr w:type="spellEnd"/>
+          </w:p>
+        </w:tc>
+        <w:tc>
+          <w:tcPr>
+            <w:tcW w:w="1701" w:type="dxa"/>
+          </w:tcPr>
+          <w:p>
+            <w:pPr>
+              <w:rPr>
+                <w:b/>
+                <w:bCs/>
+                <w:color w:val="000000" w:themeColor="text1"/>
+                <w:sz w:val="24"/>
+                <w:szCs w:val="24"/>
+                <w:highlight w:val="magenta"/>
+                <w:lang w:val="fr-MA"/>
+              </w:rPr>
+            </w:pPr>
+            <w:r>
+              <w:rPr>
+                <w:b/>
+                <w:bCs/>
+                <w:color w:val="000000" w:themeColor="text1"/>
+                <w:sz w:val="24"/>
+                <w:szCs w:val="24"/>
+                <w:highlight w:val="magenta"/>
+                <w:lang w:val="fr-MA"/>
+              </w:rPr>
+              <w:t>Code</w:t>
+            </w:r>
+          </w:p>
+        </w:tc>
+        <w:tc>
+          <w:tcPr>
+            <w:tcW w:w="3119" w:type="dxa"/>
+          </w:tcPr>
+          <w:p>
+            <w:pPr>
+              <w:rPr>
+                <w:b/>
+                <w:bCs/>
+                <w:color w:val="000000" w:themeColor="text1"/>
+                <w:sz w:val="24"/>
+                <w:szCs w:val="24"/>
+                <w:highlight w:val="magenta"/>
+                <w:lang w:val="fr-MA"/>
+              </w:rPr>
+            </w:pPr>
+            <w:r>
+              <w:rPr>
+                <w:b/>
+                <w:bCs/>
+                <w:color w:val="000000" w:themeColor="text1"/>
+                <w:sz w:val="24"/>
+                <w:szCs w:val="24"/>
+                <w:highlight w:val="magenta"/>
+                <w:lang w:val="fr-MA"/>
+              </w:rPr>
+              <w:t>Quantité</w:t>
+            </w:r>
+          </w:p>
+        </w:tc>
+      </w:tr>
+      <w:tr>
+        <w:tc>
+          <w:tcPr>
+            <w:tcW w:w="2079" w:type="dxa"/>
+          </w:tcPr>
+          <w:p>
+            <w:pPr>
+              <w:rPr>
+                <w:color w:val="000000" w:themeColor="text1"/>
+                <w:lang w:val="en-CA"/>
+              </w:rPr>
+            </w:pPr>
+            <w:r>
+              <w:rPr>
+                <w:color w:val="000000" w:themeColor="text1"/>
+                <w:lang w:val="en-CA"/>
+              </w:rPr>
+              <w:t>23894</w:t>
+            </w:r>
+          </w:p>
+        </w:tc>
+        <w:tc>
+          <w:tcPr>
+            <w:tcW w:w="1701" w:type="dxa"/>
+          </w:tcPr>
+          <w:p>
+            <w:pPr>
+              <w:rPr>
+                <w:color w:val="000000" w:themeColor="text1"/>
+                <w:sz w:val="24"/>
+                <w:szCs w:val="24"/>
+                <w:lang w:val="fr-MA"/>
+              </w:rPr>
+            </w:pPr>
+            <w:r>
+              <w:rPr>
+                <w:color w:val="000000" w:themeColor="text1"/>
+                <w:sz w:val="24"/>
+                <w:szCs w:val="24"/>
+                <w:lang w:val="fr-MA"/>
+              </w:rPr>
+              <w:t>7643</w:t>
+            </w:r>
+          </w:p>
+        </w:tc>
+        <w:tc>
+          <w:tcPr>
+            <w:tcW w:w="3119" w:type="dxa"/>
+          </w:tcPr>
+          <w:p>
+            <w:pPr>
+              <w:rPr>
+                <w:color w:val="000000" w:themeColor="text1"/>
+                <w:lang w:val="en-CA"/>
+              </w:rPr>
+            </w:pPr>
+            <w:r>
+              <w:rPr>
+                <w:color w:val="000000" w:themeColor="text1"/>
+                <w:lang w:val="en-CA"/>
+              </w:rPr>
+              <w:t>1</w:t>
+            </w:r>
+          </w:p>
+        </w:tc>
+      </w:tr>
+      <w:tr>
+        <w:tc>
+          <w:tcPr>
+            <w:tcW w:w="2079" w:type="dxa"/>
+          </w:tcPr>
+          <w:p>
+            <w:pPr>
+              <w:rPr>
+                <w:color w:val="000000" w:themeColor="text1"/>
+                <w:sz w:val="24"/>
+                <w:szCs w:val="24"/>
+                <w:lang w:val="fr-MA"/>
+              </w:rPr>
+            </w:pPr>
+            <w:r>
+              <w:rPr>
+                <w:color w:val="000000" w:themeColor="text1"/>
+                <w:lang w:val="en-CA"/>
+              </w:rPr>
+              <w:t>48422</w:t>
+            </w:r>
+          </w:p>
+        </w:tc>
+        <w:tc>
+          <w:tcPr>
+            <w:tcW w:w="1701" w:type="dxa"/>
+          </w:tcPr>
+          <w:p>
+            <w:pPr>
+              <w:rPr>
+                <w:color w:val="000000" w:themeColor="text1"/>
+                <w:sz w:val="24"/>
+                <w:szCs w:val="24"/>
+                <w:lang w:val="fr-MA"/>
+              </w:rPr>
+            </w:pPr>
+            <w:r>
+              <w:rPr>
+                <w:color w:val="000000" w:themeColor="text1"/>
+                <w:sz w:val="24"/>
+                <w:szCs w:val="24"/>
+                <w:lang w:val="fr-MA"/>
+              </w:rPr>
+              <w:t>2345</w:t>
+            </w:r>
+          </w:p>
+        </w:tc>
+        <w:tc>
+          <w:tcPr>
+            <w:tcW w:w="3119" w:type="dxa"/>
+          </w:tcPr>
+          <w:p>
+            <w:pPr>
+              <w:rPr>
+                <w:color w:val="000000" w:themeColor="text1"/>
+                <w:lang w:val="en-CA"/>
+              </w:rPr>
+            </w:pPr>
+            <w:r>
+              <w:rPr>
+                <w:color w:val="000000" w:themeColor="text1"/>
+                <w:lang w:val="en-CA"/>
+              </w:rPr>
+              <w:t>4</w:t>
+            </w:r>
+          </w:p>
+        </w:tc>
+      </w:tr>
+      <w:tr>
+        <w:tc>
+          <w:tcPr>
+            <w:tcW w:w="2079" w:type="dxa"/>
+          </w:tcPr>
+          <w:p>
+            <w:pPr>
+              <w:rPr>
+                <w:color w:val="000000" w:themeColor="text1"/>
+                <w:sz w:val="24"/>
+                <w:szCs w:val="24"/>
+                <w:lang w:val="fr-MA"/>
+              </w:rPr>
+            </w:pPr>
+            <w:r>
+              <w:rPr>
+                <w:color w:val="000000" w:themeColor="text1"/>
+                <w:lang w:val="en-CA"/>
+              </w:rPr>
+              <w:t>12384</w:t>
+            </w:r>
+          </w:p>
+        </w:tc>
+        <w:tc>
+          <w:tcPr>
+            <w:tcW w:w="1701" w:type="dxa"/>
+          </w:tcPr>
+          <w:p>
+            <w:pPr>
+              <w:rPr>
+                <w:color w:val="000000" w:themeColor="text1"/>
+                <w:sz w:val="24"/>
+                <w:szCs w:val="24"/>
+                <w:lang w:val="fr-MA"/>
+              </w:rPr>
+            </w:pPr>
+            <w:r>
+              <w:rPr>
+                <w:color w:val="000000" w:themeColor="text1"/>
+                <w:sz w:val="24"/>
+                <w:szCs w:val="24"/>
+                <w:lang w:val="fr-MA"/>
+              </w:rPr>
+              <w:t>3456</w:t>
+            </w:r>
+          </w:p>
+        </w:tc>
+        <w:tc>
+          <w:tcPr>
+            <w:tcW w:w="3119" w:type="dxa"/>
+          </w:tcPr>
+          <w:p>
+            <w:pPr>
+              <w:rPr>
+                <w:color w:val="000000" w:themeColor="text1"/>
+                <w:lang w:val="en-CA"/>
+              </w:rPr>
+            </w:pPr>
+            <w:r>
+              <w:rPr>
+                <w:color w:val="000000" w:themeColor="text1"/>
+                <w:lang w:val="en-CA"/>
+              </w:rPr>
+              <w:t>3</w:t>
+            </w:r>
+          </w:p>
+        </w:tc>
+      </w:tr>
+    </w:tbl>
+    <w:p>
+      <w:pPr>
+        <w:spacing w:after="0" w:line="240" w:lineRule="auto"/>
+        <w:rPr>
           <w:rtl/>
           <w:lang w:val="fr-MA" w:bidi="ar-MA"/>
         </w:rPr>
@@ -3306,6 +5161,119 @@
 <file path=word/numbering.xml><?xml version="1.0" encoding="utf-8"?>
 <w:numbering xmlns:wpc="http://schemas.microsoft.com/office/word/2010/wordprocessingCanvas" xmlns:cx="http://schemas.microsoft.com/office/drawing/2014/chartex" xmlns:mc="http://schemas.openxmlformats.org/markup-compatibility/2006" xmlns:o="urn:schemas-microsoft-com:office:office" xmlns:r="http://schemas.openxmlformats.org/officeDocument/2006/relationships" xmlns:m="http://schemas.openxmlformats.org/officeDocument/2006/math" xmlns:v="urn:schemas-microsoft-com:vml" xmlns:wp14="http://schemas.microsoft.com/office/word/2010/wordprocessingDrawing" xmlns:wp="http://schemas.openxmlformats.org/drawingml/2006/wordprocessingDrawing" xmlns:w10="urn:schemas-microsoft-com:office:word" xmlns:w="http://schemas.openxmlformats.org/wordprocessingml/2006/main" xmlns:w14="http://schemas.microsoft.com/office/word/2010/wordml" xmlns:w15="http://schemas.microsoft.com/office/word/2012/wordml" xmlns:w16se="http://schemas.microsoft.com/office/word/2015/wordml/symex" xmlns:wpg="http://schemas.microsoft.com/office/word/2010/wordprocessingGroup" xmlns:wpi="http://schemas.microsoft.com/office/word/2010/wordprocessingInk" xmlns:wne="http://schemas.microsoft.com/office/word/2006/wordml" xmlns:wps="http://schemas.microsoft.com/office/word/2010/wordprocessingShape" mc:Ignorable="w14 w15 w16se wp14">
   <w:abstractNum w:abstractNumId="0" w15:restartNumberingAfterBreak="0">
+    <w:nsid w:val="1C274378"/>
+    <w:multiLevelType w:val="hybridMultilevel"/>
+    <w:tmpl w:val="ABDCA756"/>
+    <w:lvl w:ilvl="0" w:tplc="040C0001">
+      <w:start w:val="1"/>
+      <w:numFmt w:val="bullet"/>
+      <w:lvlText w:val=""/>
+      <w:lvlJc w:val="left"/>
+      <w:pPr>
+        <w:ind w:left="720" w:hanging="360"/>
+      </w:pPr>
+      <w:rPr>
+        <w:rFonts w:ascii="Symbol" w:hAnsi="Symbol" w:hint="default"/>
+      </w:rPr>
+    </w:lvl>
+    <w:lvl w:ilvl="1" w:tplc="040C0003" w:tentative="1">
+      <w:start w:val="1"/>
+      <w:numFmt w:val="bullet"/>
+      <w:lvlText w:val="o"/>
+      <w:lvlJc w:val="left"/>
+      <w:pPr>
+        <w:ind w:left="1440" w:hanging="360"/>
+      </w:pPr>
+      <w:rPr>
+        <w:rFonts w:ascii="Courier New" w:hAnsi="Courier New" w:cs="Courier New" w:hint="default"/>
+      </w:rPr>
+    </w:lvl>
+    <w:lvl w:ilvl="2" w:tplc="040C0005" w:tentative="1">
+      <w:start w:val="1"/>
+      <w:numFmt w:val="bullet"/>
+      <w:lvlText w:val=""/>
+      <w:lvlJc w:val="left"/>
+      <w:pPr>
+        <w:ind w:left="2160" w:hanging="360"/>
+      </w:pPr>
+      <w:rPr>
+        <w:rFonts w:ascii="Wingdings" w:hAnsi="Wingdings" w:hint="default"/>
+      </w:rPr>
+    </w:lvl>
+    <w:lvl w:ilvl="3" w:tplc="040C0001" w:tentative="1">
+      <w:start w:val="1"/>
+      <w:numFmt w:val="bullet"/>
+      <w:lvlText w:val=""/>
+      <w:lvlJc w:val="left"/>
+      <w:pPr>
+        <w:ind w:left="2880" w:hanging="360"/>
+      </w:pPr>
+      <w:rPr>
+        <w:rFonts w:ascii="Symbol" w:hAnsi="Symbol" w:hint="default"/>
+      </w:rPr>
+    </w:lvl>
+    <w:lvl w:ilvl="4" w:tplc="040C0003" w:tentative="1">
+      <w:start w:val="1"/>
+      <w:numFmt w:val="bullet"/>
+      <w:lvlText w:val="o"/>
+      <w:lvlJc w:val="left"/>
+      <w:pPr>
+        <w:ind w:left="3600" w:hanging="360"/>
+      </w:pPr>
+      <w:rPr>
+        <w:rFonts w:ascii="Courier New" w:hAnsi="Courier New" w:cs="Courier New" w:hint="default"/>
+      </w:rPr>
+    </w:lvl>
+    <w:lvl w:ilvl="5" w:tplc="040C0005" w:tentative="1">
+      <w:start w:val="1"/>
+      <w:numFmt w:val="bullet"/>
+      <w:lvlText w:val=""/>
+      <w:lvlJc w:val="left"/>
+      <w:pPr>
+        <w:ind w:left="4320" w:hanging="360"/>
+      </w:pPr>
+      <w:rPr>
+        <w:rFonts w:ascii="Wingdings" w:hAnsi="Wingdings" w:hint="default"/>
+      </w:rPr>
+    </w:lvl>
+    <w:lvl w:ilvl="6" w:tplc="040C0001" w:tentative="1">
+      <w:start w:val="1"/>
+      <w:numFmt w:val="bullet"/>
+      <w:lvlText w:val=""/>
+      <w:lvlJc w:val="left"/>
+      <w:pPr>
+        <w:ind w:left="5040" w:hanging="360"/>
+      </w:pPr>
+      <w:rPr>
+        <w:rFonts w:ascii="Symbol" w:hAnsi="Symbol" w:hint="default"/>
+      </w:rPr>
+    </w:lvl>
+    <w:lvl w:ilvl="7" w:tplc="040C0003" w:tentative="1">
+      <w:start w:val="1"/>
+      <w:numFmt w:val="bullet"/>
+      <w:lvlText w:val="o"/>
+      <w:lvlJc w:val="left"/>
+      <w:pPr>
+        <w:ind w:left="5760" w:hanging="360"/>
+      </w:pPr>
+      <w:rPr>
+        <w:rFonts w:ascii="Courier New" w:hAnsi="Courier New" w:cs="Courier New" w:hint="default"/>
+      </w:rPr>
+    </w:lvl>
+    <w:lvl w:ilvl="8" w:tplc="040C0005" w:tentative="1">
+      <w:start w:val="1"/>
+      <w:numFmt w:val="bullet"/>
+      <w:lvlText w:val=""/>
+      <w:lvlJc w:val="left"/>
+      <w:pPr>
+        <w:ind w:left="6480" w:hanging="360"/>
+      </w:pPr>
+      <w:rPr>
+        <w:rFonts w:ascii="Wingdings" w:hAnsi="Wingdings" w:hint="default"/>
+      </w:rPr>
+    </w:lvl>
+  </w:abstractNum>
+  <w:abstractNum w:abstractNumId="1" w15:restartNumberingAfterBreak="0">
     <w:nsid w:val="6C06664E"/>
     <w:multiLevelType w:val="hybridMultilevel"/>
     <w:tmpl w:val="05005380"/>
@@ -3419,6 +5387,9 @@
     </w:lvl>
   </w:abstractNum>
   <w:num w:numId="1">
+    <w:abstractNumId w:val="1"/>
+  </w:num>
+  <w:num w:numId="2">
     <w:abstractNumId w:val="0"/>
   </w:num>
 </w:numbering>

</xml_diff>